<commit_message>
Tesztesesi es rendes dokumentacio frissitese
</commit_message>
<xml_diff>
--- a/Vajda-Papir_tesztelesi_dokumentacio.docx
+++ b/Vajda-Papir_tesztelesi_dokumentacio.docx
@@ -438,7 +438,7 @@
               <w:r>
                 <w:fldChar w:fldCharType="separate"/>
               </w:r>
-              <w:hyperlink w:anchor="_Toc130752019" w:history="1">
+              <w:hyperlink w:anchor="_Toc133948973" w:history="1">
                 <w:r>
                   <w:rPr>
                     <w:rStyle w:val="Hiperhivatkozs"/>
@@ -463,7 +463,7 @@
                   <w:rPr>
                     <w:webHidden/>
                   </w:rPr>
-                  <w:instrText xml:space="preserve"> PAGEREF _Toc130752019 \h </w:instrText>
+                  <w:instrText xml:space="preserve"> PAGEREF _Toc133948973 \h </w:instrText>
                 </w:r>
                 <w:r>
                   <w:rPr>
@@ -503,7 +503,7 @@
                   <w:lang w:eastAsia="hu-HU"/>
                 </w:rPr>
               </w:pPr>
-              <w:hyperlink w:anchor="_Toc130752020" w:history="1">
+              <w:hyperlink w:anchor="_Toc133948974" w:history="1">
                 <w:r>
                   <w:rPr>
                     <w:rStyle w:val="Hiperhivatkozs"/>
@@ -527,7 +527,7 @@
                   <w:rPr>
                     <w:webHidden/>
                   </w:rPr>
-                  <w:instrText xml:space="preserve"> PAGEREF _Toc130752020 \h </w:instrText>
+                  <w:instrText xml:space="preserve"> PAGEREF _Toc133948974 \h </w:instrText>
                 </w:r>
                 <w:r>
                   <w:rPr>
@@ -544,7 +544,7 @@
                   <w:rPr>
                     <w:webHidden/>
                   </w:rPr>
-                  <w:t>1</w:t>
+                  <w:t>2</w:t>
                 </w:r>
                 <w:r>
                   <w:rPr>
@@ -566,7 +566,7 @@
                   <w:szCs w:val="22"/>
                 </w:rPr>
               </w:pPr>
-              <w:hyperlink w:anchor="_Toc130752021" w:history="1">
+              <w:hyperlink w:anchor="_Toc133948975" w:history="1">
                 <w:r>
                   <w:rPr>
                     <w:rStyle w:val="Hiperhivatkozs"/>
@@ -589,7 +589,7 @@
                   <w:rPr>
                     <w:webHidden/>
                   </w:rPr>
-                  <w:instrText xml:space="preserve"> PAGEREF _Toc130752021 \h </w:instrText>
+                  <w:instrText xml:space="preserve"> PAGEREF _Toc133948975 \h </w:instrText>
                 </w:r>
                 <w:r>
                   <w:rPr>
@@ -606,7 +606,7 @@
                   <w:rPr>
                     <w:webHidden/>
                   </w:rPr>
-                  <w:t>1</w:t>
+                  <w:t>2</w:t>
                 </w:r>
                 <w:r>
                   <w:rPr>
@@ -628,7 +628,7 @@
                   <w:szCs w:val="22"/>
                 </w:rPr>
               </w:pPr>
-              <w:hyperlink w:anchor="_Toc130752022" w:history="1">
+              <w:hyperlink w:anchor="_Toc133948976" w:history="1">
                 <w:r>
                   <w:rPr>
                     <w:rStyle w:val="Hiperhivatkozs"/>
@@ -651,7 +651,7 @@
                   <w:rPr>
                     <w:webHidden/>
                   </w:rPr>
-                  <w:instrText xml:space="preserve"> PAGEREF _Toc130752022 \h </w:instrText>
+                  <w:instrText xml:space="preserve"> PAGEREF _Toc133948976 \h </w:instrText>
                 </w:r>
                 <w:r>
                   <w:rPr>
@@ -668,7 +668,7 @@
                   <w:rPr>
                     <w:webHidden/>
                   </w:rPr>
-                  <w:t>3</w:t>
+                  <w:t>4</w:t>
                 </w:r>
                 <w:r>
                   <w:rPr>
@@ -690,7 +690,7 @@
                   <w:szCs w:val="22"/>
                 </w:rPr>
               </w:pPr>
-              <w:hyperlink w:anchor="_Toc130752023" w:history="1">
+              <w:hyperlink w:anchor="_Toc133948977" w:history="1">
                 <w:r>
                   <w:rPr>
                     <w:rStyle w:val="Hiperhivatkozs"/>
@@ -713,7 +713,7 @@
                   <w:rPr>
                     <w:webHidden/>
                   </w:rPr>
-                  <w:instrText xml:space="preserve"> PAGEREF _Toc130752023 \h </w:instrText>
+                  <w:instrText xml:space="preserve"> PAGEREF _Toc133948977 \h </w:instrText>
                 </w:r>
                 <w:r>
                   <w:rPr>
@@ -730,7 +730,7 @@
                   <w:rPr>
                     <w:webHidden/>
                   </w:rPr>
-                  <w:t>4</w:t>
+                  <w:t>5</w:t>
                 </w:r>
                 <w:r>
                   <w:rPr>
@@ -752,7 +752,7 @@
                   <w:szCs w:val="22"/>
                 </w:rPr>
               </w:pPr>
-              <w:hyperlink w:anchor="_Toc130752024" w:history="1">
+              <w:hyperlink w:anchor="_Toc133948978" w:history="1">
                 <w:r>
                   <w:rPr>
                     <w:rStyle w:val="Hiperhivatkozs"/>
@@ -775,7 +775,7 @@
                   <w:rPr>
                     <w:webHidden/>
                   </w:rPr>
-                  <w:instrText xml:space="preserve"> PAGEREF _Toc130752024 \h </w:instrText>
+                  <w:instrText xml:space="preserve"> PAGEREF _Toc133948978 \h </w:instrText>
                 </w:r>
                 <w:r>
                   <w:rPr>
@@ -792,7 +792,7 @@
                   <w:rPr>
                     <w:webHidden/>
                   </w:rPr>
-                  <w:t>5</w:t>
+                  <w:t>6</w:t>
                 </w:r>
                 <w:r>
                   <w:rPr>
@@ -814,7 +814,7 @@
                   <w:szCs w:val="22"/>
                 </w:rPr>
               </w:pPr>
-              <w:hyperlink w:anchor="_Toc130752025" w:history="1">
+              <w:hyperlink w:anchor="_Toc133948979" w:history="1">
                 <w:r>
                   <w:rPr>
                     <w:rStyle w:val="Hiperhivatkozs"/>
@@ -837,7 +837,7 @@
                   <w:rPr>
                     <w:webHidden/>
                   </w:rPr>
-                  <w:instrText xml:space="preserve"> PAGEREF _Toc130752025 \h </w:instrText>
+                  <w:instrText xml:space="preserve"> PAGEREF _Toc133948979 \h </w:instrText>
                 </w:r>
                 <w:r>
                   <w:rPr>
@@ -854,7 +854,7 @@
                   <w:rPr>
                     <w:webHidden/>
                   </w:rPr>
-                  <w:t>8</w:t>
+                  <w:t>9</w:t>
                 </w:r>
                 <w:r>
                   <w:rPr>
@@ -876,24 +876,12 @@
                   <w:szCs w:val="22"/>
                 </w:rPr>
               </w:pPr>
-              <w:hyperlink w:anchor="_Toc130752026" w:history="1">
+              <w:hyperlink w:anchor="_Toc133948980" w:history="1">
                 <w:r>
                   <w:rPr>
                     <w:rStyle w:val="Hiperhivatkozs"/>
                   </w:rPr>
-                  <w:t>EtherC</w:t>
-                </w:r>
-                <w:r>
-                  <w:rPr>
-                    <w:rStyle w:val="Hiperhivatkozs"/>
-                  </w:rPr>
-                  <w:t>h</w:t>
-                </w:r>
-                <w:r>
-                  <w:rPr>
-                    <w:rStyle w:val="Hiperhivatkozs"/>
-                  </w:rPr>
-                  <w:t>annel</w:t>
+                  <w:t>EtherChannel</w:t>
                 </w:r>
                 <w:r>
                   <w:rPr>
@@ -911,7 +899,7 @@
                   <w:rPr>
                     <w:webHidden/>
                   </w:rPr>
-                  <w:instrText xml:space="preserve"> PAGEREF _Toc130752026 \h </w:instrText>
+                  <w:instrText xml:space="preserve"> PAGEREF _Toc133948980 \h </w:instrText>
                 </w:r>
                 <w:r>
                   <w:rPr>
@@ -928,7 +916,7 @@
                   <w:rPr>
                     <w:webHidden/>
                   </w:rPr>
-                  <w:t>9</w:t>
+                  <w:t>10</w:t>
                 </w:r>
                 <w:r>
                   <w:rPr>
@@ -952,7 +940,7 @@
                   <w:lang w:eastAsia="hu-HU"/>
                 </w:rPr>
               </w:pPr>
-              <w:hyperlink w:anchor="_Toc130752027" w:history="1">
+              <w:hyperlink w:anchor="_Toc133948981" w:history="1">
                 <w:r>
                   <w:rPr>
                     <w:rStyle w:val="Hiperhivatkozs"/>
@@ -981,7 +969,7 @@
                     <w:noProof/>
                     <w:webHidden/>
                   </w:rPr>
-                  <w:instrText xml:space="preserve"> PAGEREF _Toc130752027 \h </w:instrText>
+                  <w:instrText xml:space="preserve"> PAGEREF _Toc133948981 \h </w:instrText>
                 </w:r>
                 <w:r>
                   <w:rPr>
@@ -1001,7 +989,7 @@
                     <w:noProof/>
                     <w:webHidden/>
                   </w:rPr>
-                  <w:t>10</w:t>
+                  <w:t>11</w:t>
                 </w:r>
                 <w:r>
                   <w:rPr>
@@ -1024,7 +1012,7 @@
                   <w:szCs w:val="22"/>
                 </w:rPr>
               </w:pPr>
-              <w:hyperlink w:anchor="_Toc130752028" w:history="1">
+              <w:hyperlink w:anchor="_Toc133948982" w:history="1">
                 <w:r>
                   <w:rPr>
                     <w:rStyle w:val="Hiperhivatkozs"/>
@@ -1047,7 +1035,7 @@
                   <w:rPr>
                     <w:webHidden/>
                   </w:rPr>
-                  <w:instrText xml:space="preserve"> PAGEREF _Toc130752028 \h </w:instrText>
+                  <w:instrText xml:space="preserve"> PAGEREF _Toc133948982 \h </w:instrText>
                 </w:r>
                 <w:r>
                   <w:rPr>
@@ -1064,7 +1052,7 @@
                   <w:rPr>
                     <w:webHidden/>
                   </w:rPr>
-                  <w:t>11</w:t>
+                  <w:t>12</w:t>
                 </w:r>
                 <w:r>
                   <w:rPr>
@@ -1086,7 +1074,7 @@
                   <w:szCs w:val="22"/>
                 </w:rPr>
               </w:pPr>
-              <w:hyperlink w:anchor="_Toc130752029" w:history="1">
+              <w:hyperlink w:anchor="_Toc133948983" w:history="1">
                 <w:r>
                   <w:rPr>
                     <w:rStyle w:val="Hiperhivatkozs"/>
@@ -1109,7 +1097,7 @@
                   <w:rPr>
                     <w:webHidden/>
                   </w:rPr>
-                  <w:instrText xml:space="preserve"> PAGEREF _Toc130752029 \h </w:instrText>
+                  <w:instrText xml:space="preserve"> PAGEREF _Toc133948983 \h </w:instrText>
                 </w:r>
                 <w:r>
                   <w:rPr>
@@ -1126,7 +1114,7 @@
                   <w:rPr>
                     <w:webHidden/>
                   </w:rPr>
-                  <w:t>13</w:t>
+                  <w:t>14</w:t>
                 </w:r>
                 <w:r>
                   <w:rPr>
@@ -1148,7 +1136,7 @@
                   <w:szCs w:val="22"/>
                 </w:rPr>
               </w:pPr>
-              <w:hyperlink w:anchor="_Toc130752030" w:history="1">
+              <w:hyperlink w:anchor="_Toc133948984" w:history="1">
                 <w:r>
                   <w:rPr>
                     <w:rStyle w:val="Hiperhivatkozs"/>
@@ -1171,7 +1159,7 @@
                   <w:rPr>
                     <w:webHidden/>
                   </w:rPr>
-                  <w:instrText xml:space="preserve"> PAGEREF _Toc130752030 \h </w:instrText>
+                  <w:instrText xml:space="preserve"> PAGEREF _Toc133948984 \h </w:instrText>
                 </w:r>
                 <w:r>
                   <w:rPr>
@@ -1188,7 +1176,7 @@
                   <w:rPr>
                     <w:webHidden/>
                   </w:rPr>
-                  <w:t>15</w:t>
+                  <w:t>16</w:t>
                 </w:r>
                 <w:r>
                   <w:rPr>
@@ -1210,7 +1198,7 @@
                   <w:szCs w:val="22"/>
                 </w:rPr>
               </w:pPr>
-              <w:hyperlink w:anchor="_Toc130752031" w:history="1">
+              <w:hyperlink w:anchor="_Toc133948985" w:history="1">
                 <w:r>
                   <w:rPr>
                     <w:rStyle w:val="Hiperhivatkozs"/>
@@ -1233,7 +1221,7 @@
                   <w:rPr>
                     <w:webHidden/>
                   </w:rPr>
-                  <w:instrText xml:space="preserve"> PAGEREF _Toc130752031 \h </w:instrText>
+                  <w:instrText xml:space="preserve"> PAGEREF _Toc133948985 \h </w:instrText>
                 </w:r>
                 <w:r>
                   <w:rPr>
@@ -1250,7 +1238,7 @@
                   <w:rPr>
                     <w:webHidden/>
                   </w:rPr>
-                  <w:t>16</w:t>
+                  <w:t>17</w:t>
                 </w:r>
                 <w:r>
                   <w:rPr>
@@ -1272,7 +1260,7 @@
                   <w:szCs w:val="22"/>
                 </w:rPr>
               </w:pPr>
-              <w:hyperlink w:anchor="_Toc130752032" w:history="1">
+              <w:hyperlink w:anchor="_Toc133948986" w:history="1">
                 <w:r>
                   <w:rPr>
                     <w:rStyle w:val="Hiperhivatkozs"/>
@@ -1295,7 +1283,7 @@
                   <w:rPr>
                     <w:webHidden/>
                   </w:rPr>
-                  <w:instrText xml:space="preserve"> PAGEREF _Toc130752032 \h </w:instrText>
+                  <w:instrText xml:space="preserve"> PAGEREF _Toc133948986 \h </w:instrText>
                 </w:r>
                 <w:r>
                   <w:rPr>
@@ -1312,7 +1300,7 @@
                   <w:rPr>
                     <w:webHidden/>
                   </w:rPr>
-                  <w:t>17</w:t>
+                  <w:t>18</w:t>
                 </w:r>
                 <w:r>
                   <w:rPr>
@@ -1334,7 +1322,7 @@
                   <w:szCs w:val="22"/>
                 </w:rPr>
               </w:pPr>
-              <w:hyperlink w:anchor="_Toc130752033" w:history="1">
+              <w:hyperlink w:anchor="_Toc133948987" w:history="1">
                 <w:r>
                   <w:rPr>
                     <w:rStyle w:val="Hiperhivatkozs"/>
@@ -1357,7 +1345,7 @@
                   <w:rPr>
                     <w:webHidden/>
                   </w:rPr>
-                  <w:instrText xml:space="preserve"> PAGEREF _Toc130752033 \h </w:instrText>
+                  <w:instrText xml:space="preserve"> PAGEREF _Toc133948987 \h </w:instrText>
                 </w:r>
                 <w:r>
                   <w:rPr>
@@ -1374,7 +1362,7 @@
                   <w:rPr>
                     <w:webHidden/>
                   </w:rPr>
-                  <w:t>18</w:t>
+                  <w:t>19</w:t>
                 </w:r>
                 <w:r>
                   <w:rPr>
@@ -1396,7 +1384,7 @@
                   <w:szCs w:val="22"/>
                 </w:rPr>
               </w:pPr>
-              <w:hyperlink w:anchor="_Toc130752034" w:history="1">
+              <w:hyperlink w:anchor="_Toc133948988" w:history="1">
                 <w:r>
                   <w:rPr>
                     <w:rStyle w:val="Hiperhivatkozs"/>
@@ -1419,7 +1407,7 @@
                   <w:rPr>
                     <w:webHidden/>
                   </w:rPr>
-                  <w:instrText xml:space="preserve"> PAGEREF _Toc130752034 \h </w:instrText>
+                  <w:instrText xml:space="preserve"> PAGEREF _Toc133948988 \h </w:instrText>
                 </w:r>
                 <w:r>
                   <w:rPr>
@@ -1436,7 +1424,7 @@
                   <w:rPr>
                     <w:webHidden/>
                   </w:rPr>
-                  <w:t>19</w:t>
+                  <w:t>21</w:t>
                 </w:r>
                 <w:r>
                   <w:rPr>
@@ -1458,24 +1446,12 @@
                   <w:szCs w:val="22"/>
                 </w:rPr>
               </w:pPr>
-              <w:hyperlink w:anchor="_Toc130752035" w:history="1">
+              <w:hyperlink w:anchor="_Toc133948989" w:history="1">
                 <w:r>
                   <w:rPr>
                     <w:rStyle w:val="Hiperhivatkozs"/>
                   </w:rPr>
-                  <w:t>V</w:t>
-                </w:r>
-                <w:r>
-                  <w:rPr>
-                    <w:rStyle w:val="Hiperhivatkozs"/>
-                  </w:rPr>
-                  <w:t>o</w:t>
-                </w:r>
-                <w:r>
-                  <w:rPr>
-                    <w:rStyle w:val="Hiperhivatkozs"/>
-                  </w:rPr>
-                  <w:t>IP</w:t>
+                  <w:t>VoIP</w:t>
                 </w:r>
                 <w:r>
                   <w:rPr>
@@ -1493,7 +1469,7 @@
                   <w:rPr>
                     <w:webHidden/>
                   </w:rPr>
-                  <w:instrText xml:space="preserve"> PAGEREF _Toc130752035 \h </w:instrText>
+                  <w:instrText xml:space="preserve"> PAGEREF _Toc133948989 \h </w:instrText>
                 </w:r>
                 <w:r>
                   <w:rPr>
@@ -1510,7 +1486,7 @@
                   <w:rPr>
                     <w:webHidden/>
                   </w:rPr>
-                  <w:t>19</w:t>
+                  <w:t>24</w:t>
                 </w:r>
                 <w:r>
                   <w:rPr>
@@ -1527,15 +1503,15 @@
                   <w:rFonts w:asciiTheme="minorHAnsi" w:eastAsiaTheme="minorEastAsia" w:hAnsiTheme="minorHAnsi" w:cstheme="minorBidi"/>
                   <w:b w:val="0"/>
                   <w:bCs w:val="0"/>
-                  <w:color w:val="auto"/>
                   <w:sz w:val="22"/>
                   <w:szCs w:val="22"/>
                 </w:rPr>
               </w:pPr>
-              <w:hyperlink w:anchor="_Toc130752036" w:history="1">
+              <w:hyperlink w:anchor="_Toc133948990" w:history="1">
                 <w:r>
                   <w:rPr>
                     <w:rStyle w:val="Hiperhivatkozs"/>
+                    <w:color w:val="000000" w:themeColor="text1"/>
                   </w:rPr>
                   <w:t>SSH</w:t>
                 </w:r>
@@ -1555,7 +1531,7 @@
                   <w:rPr>
                     <w:webHidden/>
                   </w:rPr>
-                  <w:instrText xml:space="preserve"> PAGEREF _Toc130752036 \h </w:instrText>
+                  <w:instrText xml:space="preserve"> PAGEREF _Toc133948990 \h </w:instrText>
                 </w:r>
                 <w:r>
                   <w:rPr>
@@ -1572,7 +1548,69 @@
                   <w:rPr>
                     <w:webHidden/>
                   </w:rPr>
-                  <w:t>22</w:t>
+                  <w:t>26</w:t>
+                </w:r>
+                <w:r>
+                  <w:rPr>
+                    <w:webHidden/>
+                  </w:rPr>
+                  <w:fldChar w:fldCharType="end"/>
+                </w:r>
+              </w:hyperlink>
+            </w:p>
+            <w:p>
+              <w:pPr>
+                <w:pStyle w:val="TJ3"/>
+                <w:rPr>
+                  <w:rFonts w:asciiTheme="minorHAnsi" w:eastAsiaTheme="minorEastAsia" w:hAnsiTheme="minorHAnsi" w:cstheme="minorBidi"/>
+                  <w:b w:val="0"/>
+                  <w:bCs w:val="0"/>
+                  <w:sz w:val="22"/>
+                  <w:szCs w:val="22"/>
+                </w:rPr>
+              </w:pPr>
+              <w:hyperlink w:anchor="_Toc133948991" w:history="1">
+                <w:r>
+                  <w:rPr>
+                    <w:rStyle w:val="Hiperhivatkozs"/>
+                    <w:color w:val="000000" w:themeColor="text1"/>
+                  </w:rPr>
+                  <w:t>ASA (Adaptive Security Appliance)</w:t>
+                </w:r>
+                <w:r>
+                  <w:rPr>
+                    <w:webHidden/>
+                  </w:rPr>
+                  <w:tab/>
+                </w:r>
+                <w:r>
+                  <w:rPr>
+                    <w:webHidden/>
+                  </w:rPr>
+                  <w:fldChar w:fldCharType="begin"/>
+                </w:r>
+                <w:r>
+                  <w:rPr>
+                    <w:webHidden/>
+                  </w:rPr>
+                  <w:instrText xml:space="preserve"> PAGEREF _Toc133948991 \h </w:instrText>
+                </w:r>
+                <w:r>
+                  <w:rPr>
+                    <w:webHidden/>
+                  </w:rPr>
+                </w:r>
+                <w:r>
+                  <w:rPr>
+                    <w:webHidden/>
+                  </w:rPr>
+                  <w:fldChar w:fldCharType="separate"/>
+                </w:r>
+                <w:r>
+                  <w:rPr>
+                    <w:webHidden/>
+                  </w:rPr>
+                  <w:t>28</w:t>
                 </w:r>
                 <w:r>
                   <w:rPr>
@@ -1591,18 +1629,20 @@
                 <w:rPr>
                   <w:rFonts w:asciiTheme="minorHAnsi" w:eastAsiaTheme="minorEastAsia" w:hAnsiTheme="minorHAnsi" w:cstheme="minorBidi"/>
                   <w:noProof/>
+                  <w:color w:val="000000" w:themeColor="text1"/>
                   <w:sz w:val="22"/>
                   <w:szCs w:val="22"/>
                   <w:lang w:eastAsia="hu-HU"/>
                 </w:rPr>
               </w:pPr>
-              <w:hyperlink w:anchor="_Toc130752037" w:history="1">
+              <w:hyperlink w:anchor="_Toc133948992" w:history="1">
                 <w:r>
                   <w:rPr>
                     <w:rStyle w:val="Hiperhivatkozs"/>
                     <w:b/>
                     <w:bCs/>
                     <w:noProof/>
+                    <w:color w:val="000000" w:themeColor="text1"/>
                     <w:lang w:eastAsia="hu-HU"/>
                   </w:rPr>
                   <w:t>Hálózat programozás</w:t>
@@ -1611,6 +1651,7 @@
                   <w:rPr>
                     <w:noProof/>
                     <w:webHidden/>
+                    <w:color w:val="000000" w:themeColor="text1"/>
                   </w:rPr>
                   <w:tab/>
                 </w:r>
@@ -1618,6 +1659,7 @@
                   <w:rPr>
                     <w:noProof/>
                     <w:webHidden/>
+                    <w:color w:val="000000" w:themeColor="text1"/>
                   </w:rPr>
                   <w:fldChar w:fldCharType="begin"/>
                 </w:r>
@@ -1625,19 +1667,22 @@
                   <w:rPr>
                     <w:noProof/>
                     <w:webHidden/>
-                  </w:rPr>
-                  <w:instrText xml:space="preserve"> PAGEREF _Toc130752037 \h </w:instrText>
+                    <w:color w:val="000000" w:themeColor="text1"/>
+                  </w:rPr>
+                  <w:instrText xml:space="preserve"> PAGEREF _Toc133948992 \h </w:instrText>
                 </w:r>
                 <w:r>
                   <w:rPr>
                     <w:noProof/>
                     <w:webHidden/>
+                    <w:color w:val="000000" w:themeColor="text1"/>
                   </w:rPr>
                 </w:r>
                 <w:r>
                   <w:rPr>
                     <w:noProof/>
                     <w:webHidden/>
+                    <w:color w:val="000000" w:themeColor="text1"/>
                   </w:rPr>
                   <w:fldChar w:fldCharType="separate"/>
                 </w:r>
@@ -1645,13 +1690,183 @@
                   <w:rPr>
                     <w:noProof/>
                     <w:webHidden/>
-                  </w:rPr>
-                  <w:t>22</w:t>
+                    <w:color w:val="000000" w:themeColor="text1"/>
+                  </w:rPr>
+                  <w:t>30</w:t>
                 </w:r>
                 <w:r>
                   <w:rPr>
                     <w:noProof/>
                     <w:webHidden/>
+                    <w:color w:val="000000" w:themeColor="text1"/>
+                  </w:rPr>
+                  <w:fldChar w:fldCharType="end"/>
+                </w:r>
+              </w:hyperlink>
+            </w:p>
+            <w:p>
+              <w:pPr>
+                <w:pStyle w:val="TJ2"/>
+                <w:tabs>
+                  <w:tab w:val="right" w:leader="dot" w:pos="9062"/>
+                </w:tabs>
+                <w:rPr>
+                  <w:rFonts w:asciiTheme="minorHAnsi" w:eastAsiaTheme="minorEastAsia" w:hAnsiTheme="minorHAnsi" w:cstheme="minorBidi"/>
+                  <w:noProof/>
+                  <w:color w:val="000000" w:themeColor="text1"/>
+                  <w:sz w:val="22"/>
+                  <w:szCs w:val="22"/>
+                  <w:lang w:eastAsia="hu-HU"/>
+                </w:rPr>
+              </w:pPr>
+              <w:hyperlink w:anchor="_Toc133948993" w:history="1">
+                <w:r>
+                  <w:rPr>
+                    <w:rStyle w:val="Hiperhivatkozs"/>
+                    <w:b/>
+                    <w:bCs/>
+                    <w:noProof/>
+                    <w:color w:val="000000" w:themeColor="text1"/>
+                    <w:lang w:eastAsia="hu-HU"/>
+                  </w:rPr>
+                  <w:t>NAT (Network Addess Translation)</w:t>
+                </w:r>
+                <w:r>
+                  <w:rPr>
+                    <w:noProof/>
+                    <w:webHidden/>
+                    <w:color w:val="000000" w:themeColor="text1"/>
+                  </w:rPr>
+                  <w:tab/>
+                </w:r>
+                <w:r>
+                  <w:rPr>
+                    <w:noProof/>
+                    <w:webHidden/>
+                    <w:color w:val="000000" w:themeColor="text1"/>
+                  </w:rPr>
+                  <w:fldChar w:fldCharType="begin"/>
+                </w:r>
+                <w:r>
+                  <w:rPr>
+                    <w:noProof/>
+                    <w:webHidden/>
+                    <w:color w:val="000000" w:themeColor="text1"/>
+                  </w:rPr>
+                  <w:instrText xml:space="preserve"> PAGEREF _Toc133948993 \h </w:instrText>
+                </w:r>
+                <w:r>
+                  <w:rPr>
+                    <w:noProof/>
+                    <w:webHidden/>
+                    <w:color w:val="000000" w:themeColor="text1"/>
+                  </w:rPr>
+                </w:r>
+                <w:r>
+                  <w:rPr>
+                    <w:noProof/>
+                    <w:webHidden/>
+                    <w:color w:val="000000" w:themeColor="text1"/>
+                  </w:rPr>
+                  <w:fldChar w:fldCharType="separate"/>
+                </w:r>
+                <w:r>
+                  <w:rPr>
+                    <w:noProof/>
+                    <w:webHidden/>
+                    <w:color w:val="000000" w:themeColor="text1"/>
+                  </w:rPr>
+                  <w:t>33</w:t>
+                </w:r>
+                <w:r>
+                  <w:rPr>
+                    <w:noProof/>
+                    <w:webHidden/>
+                    <w:color w:val="000000" w:themeColor="text1"/>
+                  </w:rPr>
+                  <w:fldChar w:fldCharType="end"/>
+                </w:r>
+              </w:hyperlink>
+            </w:p>
+            <w:p>
+              <w:pPr>
+                <w:pStyle w:val="TJ2"/>
+                <w:tabs>
+                  <w:tab w:val="right" w:leader="dot" w:pos="9062"/>
+                </w:tabs>
+                <w:rPr>
+                  <w:rFonts w:asciiTheme="minorHAnsi" w:eastAsiaTheme="minorEastAsia" w:hAnsiTheme="minorHAnsi" w:cstheme="minorBidi"/>
+                  <w:noProof/>
+                  <w:color w:val="000000" w:themeColor="text1"/>
+                  <w:sz w:val="22"/>
+                  <w:szCs w:val="22"/>
+                  <w:lang w:eastAsia="hu-HU"/>
+                </w:rPr>
+              </w:pPr>
+              <w:hyperlink w:anchor="_Toc133948994" w:history="1">
+                <w:r>
+                  <w:rPr>
+                    <w:rStyle w:val="Hiperhivatkozs"/>
+                    <w:b/>
+                    <w:bCs/>
+                    <w:noProof/>
+                    <w:color w:val="000000" w:themeColor="text1"/>
+                    <w:lang w:eastAsia="hu-HU"/>
+                  </w:rPr>
+                  <w:t>ACL (Access Control List)</w:t>
+                </w:r>
+                <w:r>
+                  <w:rPr>
+                    <w:noProof/>
+                    <w:webHidden/>
+                    <w:color w:val="000000" w:themeColor="text1"/>
+                  </w:rPr>
+                  <w:tab/>
+                </w:r>
+                <w:r>
+                  <w:rPr>
+                    <w:noProof/>
+                    <w:webHidden/>
+                    <w:color w:val="000000" w:themeColor="text1"/>
+                  </w:rPr>
+                  <w:fldChar w:fldCharType="begin"/>
+                </w:r>
+                <w:r>
+                  <w:rPr>
+                    <w:noProof/>
+                    <w:webHidden/>
+                    <w:color w:val="000000" w:themeColor="text1"/>
+                  </w:rPr>
+                  <w:instrText xml:space="preserve"> PAGEREF _Toc133948994 \h </w:instrText>
+                </w:r>
+                <w:r>
+                  <w:rPr>
+                    <w:noProof/>
+                    <w:webHidden/>
+                    <w:color w:val="000000" w:themeColor="text1"/>
+                  </w:rPr>
+                </w:r>
+                <w:r>
+                  <w:rPr>
+                    <w:noProof/>
+                    <w:webHidden/>
+                    <w:color w:val="000000" w:themeColor="text1"/>
+                  </w:rPr>
+                  <w:fldChar w:fldCharType="separate"/>
+                </w:r>
+                <w:r>
+                  <w:rPr>
+                    <w:noProof/>
+                    <w:webHidden/>
+                    <w:color w:val="000000" w:themeColor="text1"/>
+                  </w:rPr>
+                  <w:t>36</w:t>
+                </w:r>
+                <w:r>
+                  <w:rPr>
+                    <w:noProof/>
+                    <w:webHidden/>
+                    <w:color w:val="000000" w:themeColor="text1"/>
                   </w:rPr>
                   <w:fldChar w:fldCharType="end"/>
                 </w:r>
@@ -1691,7 +1906,7 @@
               <w:lang w:eastAsia="hu-HU"/>
             </w:rPr>
           </w:pPr>
-          <w:bookmarkStart w:id="0" w:name="_Toc130752019"/>
+          <w:bookmarkStart w:id="0" w:name="_Toc133948973"/>
           <w:r>
             <w:rPr>
               <w:rFonts w:ascii="Times New Roman" w:eastAsia="Times New Roman" w:hAnsi="Times New Roman" w:cs="Times New Roman"/>
@@ -1868,6 +2083,101 @@
           </w:pPr>
           <w:r>
             <w:rPr>
+              <w:b/>
+              <w:bCs/>
+              <w:noProof/>
+            </w:rPr>
+            <w:drawing>
+              <wp:anchor distT="0" distB="0" distL="114300" distR="114300" simplePos="0" relativeHeight="251683840" behindDoc="0" locked="0" layoutInCell="1" allowOverlap="1" wp14:anchorId="5711D07D" wp14:editId="16DF7967">
+                <wp:simplePos x="0" y="0"/>
+                <wp:positionH relativeFrom="margin">
+                  <wp:align>center</wp:align>
+                </wp:positionH>
+                <wp:positionV relativeFrom="paragraph">
+                  <wp:posOffset>1152525</wp:posOffset>
+                </wp:positionV>
+                <wp:extent cx="5838825" cy="2800350"/>
+                <wp:effectExtent l="133350" t="114300" r="142875" b="171450"/>
+                <wp:wrapSquare wrapText="bothSides"/>
+                <wp:docPr id="11" name="Kép 11"/>
+                <wp:cNvGraphicFramePr>
+                  <a:graphicFrameLocks xmlns:a="http://schemas.openxmlformats.org/drawingml/2006/main" noChangeAspect="1"/>
+                </wp:cNvGraphicFramePr>
+                <a:graphic xmlns:a="http://schemas.openxmlformats.org/drawingml/2006/main">
+                  <a:graphicData uri="http://schemas.openxmlformats.org/drawingml/2006/picture">
+                    <pic:pic xmlns:pic="http://schemas.openxmlformats.org/drawingml/2006/picture">
+                      <pic:nvPicPr>
+                        <pic:cNvPr id="0" name="Picture 1"/>
+                        <pic:cNvPicPr>
+                          <a:picLocks noChangeAspect="1" noChangeArrowheads="1"/>
+                        </pic:cNvPicPr>
+                      </pic:nvPicPr>
+                      <pic:blipFill>
+                        <a:blip r:embed="rId10">
+                          <a:extLst>
+                            <a:ext uri="{28A0092B-C50C-407E-A947-70E740481C1C}">
+                              <a14:useLocalDpi xmlns:a14="http://schemas.microsoft.com/office/drawing/2010/main" val="0"/>
+                            </a:ext>
+                          </a:extLst>
+                        </a:blip>
+                        <a:srcRect/>
+                        <a:stretch>
+                          <a:fillRect/>
+                        </a:stretch>
+                      </pic:blipFill>
+                      <pic:spPr bwMode="auto">
+                        <a:xfrm>
+                          <a:off x="0" y="0"/>
+                          <a:ext cx="5838825" cy="2800350"/>
+                        </a:xfrm>
+                        <a:prstGeom prst="rect">
+                          <a:avLst/>
+                        </a:prstGeom>
+                        <a:solidFill>
+                          <a:srgbClr val="FFFFFF">
+                            <a:shade val="85000"/>
+                          </a:srgbClr>
+                        </a:solidFill>
+                        <a:ln w="88900" cap="sq">
+                          <a:solidFill>
+                            <a:srgbClr val="FFFFFF"/>
+                          </a:solidFill>
+                          <a:miter lim="800000"/>
+                        </a:ln>
+                        <a:effectLst>
+                          <a:outerShdw blurRad="55000" dist="18000" dir="5400000" algn="tl" rotWithShape="0">
+                            <a:srgbClr val="000000">
+                              <a:alpha val="40000"/>
+                            </a:srgbClr>
+                          </a:outerShdw>
+                        </a:effectLst>
+                        <a:scene3d>
+                          <a:camera prst="orthographicFront"/>
+                          <a:lightRig rig="twoPt" dir="t">
+                            <a:rot lat="0" lon="0" rev="7200000"/>
+                          </a:lightRig>
+                        </a:scene3d>
+                        <a:sp3d>
+                          <a:bevelT w="25400" h="19050"/>
+                          <a:contourClr>
+                            <a:srgbClr val="FFFFFF"/>
+                          </a:contourClr>
+                        </a:sp3d>
+                      </pic:spPr>
+                    </pic:pic>
+                  </a:graphicData>
+                </a:graphic>
+                <wp14:sizeRelH relativeFrom="page">
+                  <wp14:pctWidth>0</wp14:pctWidth>
+                </wp14:sizeRelH>
+                <wp14:sizeRelV relativeFrom="page">
+                  <wp14:pctHeight>0</wp14:pctHeight>
+                </wp14:sizeRelV>
+              </wp:anchor>
+            </w:drawing>
+          </w:r>
+          <w:r>
+            <w:rPr>
               <w:lang w:eastAsia="hu-HU"/>
             </w:rPr>
             <w:t xml:space="preserve">Csapatunk meghívást kapott a Dunaföldvári Vajda-Papír telephelyre, ahol részletes </w:t>
@@ -1926,6 +2236,14 @@
             </w:rPr>
             <w:t>fejlesztések és frissítések tesztelése virtuálisan.</w:t>
           </w:r>
+        </w:p>
+        <w:p>
+          <w:pPr>
+            <w:ind w:left="283"/>
+            <w:rPr>
+              <w:lang w:eastAsia="hu-HU"/>
+            </w:rPr>
+          </w:pPr>
         </w:p>
         <w:p>
           <w:pPr>
@@ -1938,7 +2256,7 @@
               <w:lang w:eastAsia="hu-HU"/>
             </w:rPr>
           </w:pPr>
-          <w:bookmarkStart w:id="2" w:name="_Toc130752020"/>
+          <w:bookmarkStart w:id="2" w:name="_Toc133948974"/>
           <w:bookmarkEnd w:id="1"/>
           <w:r>
             <w:rPr>
@@ -1947,6 +2265,7 @@
               <w:bCs/>
               <w:lang w:eastAsia="hu-HU"/>
             </w:rPr>
+            <w:lastRenderedPageBreak/>
             <w:t>Használt protokollok</w:t>
           </w:r>
           <w:r>
@@ -1973,7 +2292,7 @@
               <w:szCs w:val="26"/>
             </w:rPr>
           </w:pPr>
-          <w:bookmarkStart w:id="3" w:name="_Toc130752021"/>
+          <w:bookmarkStart w:id="3" w:name="_Toc133948975"/>
           <w:proofErr w:type="spellStart"/>
           <w:r>
             <w:rPr>
@@ -2083,7 +2402,7 @@
                         </pic:cNvPicPr>
                       </pic:nvPicPr>
                       <pic:blipFill>
-                        <a:blip r:embed="rId10">
+                        <a:blip r:embed="rId11">
                           <a:extLst>
                             <a:ext uri="{28A0092B-C50C-407E-A947-70E740481C1C}">
                               <a14:useLocalDpi xmlns:a14="http://schemas.microsoft.com/office/drawing/2010/main" val="0"/>
@@ -2199,7 +2518,7 @@
                         </pic:cNvPicPr>
                       </pic:nvPicPr>
                       <pic:blipFill>
-                        <a:blip r:embed="rId11">
+                        <a:blip r:embed="rId12">
                           <a:extLst>
                             <a:ext uri="{28A0092B-C50C-407E-A947-70E740481C1C}">
                               <a14:useLocalDpi xmlns:a14="http://schemas.microsoft.com/office/drawing/2010/main" val="0"/>
@@ -2288,7 +2607,7 @@
                         </pic:cNvPicPr>
                       </pic:nvPicPr>
                       <pic:blipFill>
-                        <a:blip r:embed="rId12">
+                        <a:blip r:embed="rId13">
                           <a:extLst>
                             <a:ext uri="{28A0092B-C50C-407E-A947-70E740481C1C}">
                               <a14:useLocalDpi xmlns:a14="http://schemas.microsoft.com/office/drawing/2010/main" val="0"/>
@@ -2416,7 +2735,7 @@
                         </pic:cNvPicPr>
                       </pic:nvPicPr>
                       <pic:blipFill>
-                        <a:blip r:embed="rId13">
+                        <a:blip r:embed="rId14">
                           <a:extLst>
                             <a:ext uri="{28A0092B-C50C-407E-A947-70E740481C1C}">
                               <a14:useLocalDpi xmlns:a14="http://schemas.microsoft.com/office/drawing/2010/main" val="0"/>
@@ -2588,7 +2907,7 @@
               <w:szCs w:val="26"/>
             </w:rPr>
           </w:pPr>
-          <w:bookmarkStart w:id="4" w:name="_Toc130752022"/>
+          <w:bookmarkStart w:id="4" w:name="_Toc133948976"/>
           <w:r>
             <w:rPr>
               <w:noProof/>
@@ -2620,7 +2939,7 @@
                         </pic:cNvPicPr>
                       </pic:nvPicPr>
                       <pic:blipFill>
-                        <a:blip r:embed="rId14">
+                        <a:blip r:embed="rId15">
                           <a:extLst>
                             <a:ext uri="{28A0092B-C50C-407E-A947-70E740481C1C}">
                               <a14:useLocalDpi xmlns:a14="http://schemas.microsoft.com/office/drawing/2010/main" val="0"/>
@@ -2778,21 +3097,7 @@
               <w:i/>
               <w:iCs/>
             </w:rPr>
-            <w:t xml:space="preserve"> az IRODA</w:t>
-          </w:r>
-          <w:r>
-            <w:rPr>
-              <w:i/>
-              <w:iCs/>
-            </w:rPr>
-            <w:t>1</w:t>
-          </w:r>
-          <w:r>
-            <w:rPr>
-              <w:i/>
-              <w:iCs/>
-            </w:rPr>
-            <w:t xml:space="preserve"> routeren</w:t>
+            <w:t xml:space="preserve"> az IRODA1 routeren</w:t>
           </w:r>
         </w:p>
         <w:p>
@@ -2838,7 +3143,7 @@
                         </pic:cNvPicPr>
                       </pic:nvPicPr>
                       <pic:blipFill>
-                        <a:blip r:embed="rId15">
+                        <a:blip r:embed="rId16">
                           <a:extLst>
                             <a:ext uri="{28A0092B-C50C-407E-A947-70E740481C1C}">
                               <a14:useLocalDpi xmlns:a14="http://schemas.microsoft.com/office/drawing/2010/main" val="0"/>
@@ -2919,7 +3224,7 @@
                         </pic:cNvPicPr>
                       </pic:nvPicPr>
                       <pic:blipFill>
-                        <a:blip r:embed="rId16">
+                        <a:blip r:embed="rId17">
                           <a:extLst>
                             <a:ext uri="{28A0092B-C50C-407E-A947-70E740481C1C}">
                               <a14:useLocalDpi xmlns:a14="http://schemas.microsoft.com/office/drawing/2010/main" val="0"/>
@@ -3022,7 +3327,7 @@
                         </pic:cNvPicPr>
                       </pic:nvPicPr>
                       <pic:blipFill>
-                        <a:blip r:embed="rId17">
+                        <a:blip r:embed="rId18">
                           <a:extLst>
                             <a:ext uri="{28A0092B-C50C-407E-A947-70E740481C1C}">
                               <a14:useLocalDpi xmlns:a14="http://schemas.microsoft.com/office/drawing/2010/main" val="0"/>
@@ -3152,7 +3457,7 @@
               <w:szCs w:val="26"/>
             </w:rPr>
           </w:pPr>
-          <w:bookmarkStart w:id="5" w:name="_Toc130752023"/>
+          <w:bookmarkStart w:id="5" w:name="_Toc133948977"/>
           <w:r>
             <w:rPr>
               <w:rFonts w:ascii="Times New Roman" w:hAnsi="Times New Roman" w:cs="Times New Roman"/>
@@ -3294,7 +3599,7 @@
                         <pic:cNvPicPr/>
                       </pic:nvPicPr>
                       <pic:blipFill>
-                        <a:blip r:embed="rId18">
+                        <a:blip r:embed="rId19">
                           <a:extLst>
                             <a:ext uri="{28A0092B-C50C-407E-A947-70E740481C1C}">
                               <a14:useLocalDpi xmlns:a14="http://schemas.microsoft.com/office/drawing/2010/main" val="0"/>
@@ -3383,7 +3688,7 @@
                         <pic:cNvPicPr/>
                       </pic:nvPicPr>
                       <pic:blipFill>
-                        <a:blip r:embed="rId19"/>
+                        <a:blip r:embed="rId20"/>
                         <a:stretch>
                           <a:fillRect/>
                         </a:stretch>
@@ -3442,7 +3747,7 @@
               <w:color w:val="000000" w:themeColor="text1"/>
             </w:rPr>
           </w:pPr>
-          <w:bookmarkStart w:id="6" w:name="_Toc130752024"/>
+          <w:bookmarkStart w:id="6" w:name="_Toc133948978"/>
           <w:r>
             <w:rPr>
               <w:rFonts w:ascii="Times New Roman" w:hAnsi="Times New Roman" w:cs="Times New Roman"/>
@@ -3558,7 +3863,7 @@
                         <pic:cNvPicPr/>
                       </pic:nvPicPr>
                       <pic:blipFill>
-                        <a:blip r:embed="rId20"/>
+                        <a:blip r:embed="rId21"/>
                         <a:stretch>
                           <a:fillRect/>
                         </a:stretch>
@@ -3695,7 +4000,7 @@
                         <pic:cNvPicPr/>
                       </pic:nvPicPr>
                       <pic:blipFill>
-                        <a:blip r:embed="rId21"/>
+                        <a:blip r:embed="rId22"/>
                         <a:stretch>
                           <a:fillRect/>
                         </a:stretch>
@@ -3844,7 +4149,7 @@
                         <pic:cNvPicPr/>
                       </pic:nvPicPr>
                       <pic:blipFill>
-                        <a:blip r:embed="rId22"/>
+                        <a:blip r:embed="rId23"/>
                         <a:stretch>
                           <a:fillRect/>
                         </a:stretch>
@@ -3951,7 +4256,7 @@
               <w:szCs w:val="26"/>
             </w:rPr>
           </w:pPr>
-          <w:bookmarkStart w:id="7" w:name="_Toc130752025"/>
+          <w:bookmarkStart w:id="7" w:name="_Toc133948979"/>
           <w:r>
             <w:rPr>
               <w:rFonts w:ascii="Times New Roman" w:hAnsi="Times New Roman" w:cs="Times New Roman"/>
@@ -4063,7 +4368,7 @@
                         <pic:cNvPicPr/>
                       </pic:nvPicPr>
                       <pic:blipFill>
-                        <a:blip r:embed="rId23"/>
+                        <a:blip r:embed="rId24"/>
                         <a:stretch>
                           <a:fillRect/>
                         </a:stretch>
@@ -4152,7 +4457,7 @@
                         <pic:cNvPicPr/>
                       </pic:nvPicPr>
                       <pic:blipFill>
-                        <a:blip r:embed="rId24"/>
+                        <a:blip r:embed="rId25"/>
                         <a:stretch>
                           <a:fillRect/>
                         </a:stretch>
@@ -4241,7 +4546,7 @@
                         <pic:cNvPicPr/>
                       </pic:nvPicPr>
                       <pic:blipFill>
-                        <a:blip r:embed="rId25"/>
+                        <a:blip r:embed="rId26"/>
                         <a:stretch>
                           <a:fillRect/>
                         </a:stretch>
@@ -4346,7 +4651,7 @@
               <w:szCs w:val="26"/>
             </w:rPr>
           </w:pPr>
-          <w:bookmarkStart w:id="8" w:name="_Toc130752026"/>
+          <w:bookmarkStart w:id="8" w:name="_Toc133948980"/>
           <w:proofErr w:type="spellStart"/>
           <w:r>
             <w:rPr>
@@ -4396,7 +4701,7 @@
                         </pic:cNvPicPr>
                       </pic:nvPicPr>
                       <pic:blipFill>
-                        <a:blip r:embed="rId26">
+                        <a:blip r:embed="rId27">
                           <a:extLst>
                             <a:ext uri="{28A0092B-C50C-407E-A947-70E740481C1C}">
                               <a14:useLocalDpi xmlns:a14="http://schemas.microsoft.com/office/drawing/2010/main" val="0"/>
@@ -4519,7 +4824,7 @@
                         <pic:cNvPicPr/>
                       </pic:nvPicPr>
                       <pic:blipFill>
-                        <a:blip r:embed="rId27"/>
+                        <a:blip r:embed="rId28"/>
                         <a:stretch>
                           <a:fillRect/>
                         </a:stretch>
@@ -4622,7 +4927,7 @@
                         <pic:cNvPicPr/>
                       </pic:nvPicPr>
                       <pic:blipFill>
-                        <a:blip r:embed="rId28"/>
+                        <a:blip r:embed="rId29"/>
                         <a:stretch>
                           <a:fillRect/>
                         </a:stretch>
@@ -4712,11 +5017,12 @@
               <w:szCs w:val="22"/>
             </w:rPr>
           </w:pPr>
-          <w:bookmarkStart w:id="9" w:name="_Toc130752027"/>
+          <w:bookmarkStart w:id="9" w:name="_Toc133948981"/>
           <w:r>
             <w:rPr>
               <w:b/>
               <w:bCs/>
+              <w:noProof/>
               <w:color w:val="2F5597"/>
             </w:rPr>
             <w:lastRenderedPageBreak/>
@@ -4744,7 +5050,7 @@
                         <pic:cNvPicPr/>
                       </pic:nvPicPr>
                       <pic:blipFill>
-                        <a:blip r:embed="rId29">
+                        <a:blip r:embed="rId30">
                           <a:extLst>
                             <a:ext uri="{28A0092B-C50C-407E-A947-70E740481C1C}">
                               <a14:useLocalDpi xmlns:a14="http://schemas.microsoft.com/office/drawing/2010/main" val="0"/>
@@ -4861,6 +5167,7 @@
             <w:rPr>
               <w:i/>
               <w:iCs/>
+              <w:noProof/>
             </w:rPr>
             <w:lastRenderedPageBreak/>
             <w:drawing>
@@ -4887,7 +5194,7 @@
                         <pic:cNvPicPr/>
                       </pic:nvPicPr>
                       <pic:blipFill>
-                        <a:blip r:embed="rId30">
+                        <a:blip r:embed="rId31">
                           <a:extLst>
                             <a:ext uri="{28A0092B-C50C-407E-A947-70E740481C1C}">
                               <a14:useLocalDpi xmlns:a14="http://schemas.microsoft.com/office/drawing/2010/main" val="0"/>
@@ -4972,7 +5279,7 @@
               <w:szCs w:val="26"/>
             </w:rPr>
           </w:pPr>
-          <w:bookmarkStart w:id="10" w:name="_Toc130752028"/>
+          <w:bookmarkStart w:id="10" w:name="_Toc133948982"/>
           <w:r>
             <w:rPr>
               <w:rFonts w:ascii="Times New Roman" w:hAnsi="Times New Roman" w:cs="Times New Roman"/>
@@ -5011,7 +5318,7 @@
                         <pic:cNvPicPr/>
                       </pic:nvPicPr>
                       <pic:blipFill>
-                        <a:blip r:embed="rId31"/>
+                        <a:blip r:embed="rId32"/>
                         <a:stretch>
                           <a:fillRect/>
                         </a:stretch>
@@ -5096,7 +5403,7 @@
                         <pic:cNvPicPr/>
                       </pic:nvPicPr>
                       <pic:blipFill>
-                        <a:blip r:embed="rId32"/>
+                        <a:blip r:embed="rId33"/>
                         <a:stretch>
                           <a:fillRect/>
                         </a:stretch>
@@ -5208,7 +5515,7 @@
                         <pic:cNvPicPr/>
                       </pic:nvPicPr>
                       <pic:blipFill>
-                        <a:blip r:embed="rId33"/>
+                        <a:blip r:embed="rId34"/>
                         <a:stretch>
                           <a:fillRect/>
                         </a:stretch>
@@ -5280,7 +5587,7 @@
               <w:szCs w:val="26"/>
             </w:rPr>
           </w:pPr>
-          <w:bookmarkStart w:id="11" w:name="_Toc130752029"/>
+          <w:bookmarkStart w:id="11" w:name="_Toc133948983"/>
           <w:r>
             <w:rPr>
               <w:rFonts w:ascii="Times New Roman" w:hAnsi="Times New Roman" w:cs="Times New Roman"/>
@@ -5341,7 +5648,7 @@
                     <pic:cNvPicPr/>
                   </pic:nvPicPr>
                   <pic:blipFill>
-                    <a:blip r:embed="rId34"/>
+                    <a:blip r:embed="rId35"/>
                     <a:stretch>
                       <a:fillRect/>
                     </a:stretch>
@@ -5418,7 +5725,7 @@
                     <pic:cNvPicPr/>
                   </pic:nvPicPr>
                   <pic:blipFill>
-                    <a:blip r:embed="rId33"/>
+                    <a:blip r:embed="rId34"/>
                     <a:stretch>
                       <a:fillRect/>
                     </a:stretch>
@@ -5501,7 +5808,7 @@
                     <pic:cNvPicPr/>
                   </pic:nvPicPr>
                   <pic:blipFill>
-                    <a:blip r:embed="rId35"/>
+                    <a:blip r:embed="rId36"/>
                     <a:stretch>
                       <a:fillRect/>
                     </a:stretch>
@@ -5584,7 +5891,7 @@
           <w:szCs w:val="26"/>
         </w:rPr>
       </w:pPr>
-      <w:bookmarkStart w:id="12" w:name="_Toc130752030"/>
+      <w:bookmarkStart w:id="12" w:name="_Toc133948984"/>
       <w:r>
         <w:rPr>
           <w:rFonts w:ascii="Times New Roman" w:hAnsi="Times New Roman" w:cs="Times New Roman"/>
@@ -5631,7 +5938,7 @@
                     <pic:cNvPicPr/>
                   </pic:nvPicPr>
                   <pic:blipFill>
-                    <a:blip r:embed="rId36"/>
+                    <a:blip r:embed="rId37"/>
                     <a:stretch>
                       <a:fillRect/>
                     </a:stretch>
@@ -5743,7 +6050,7 @@
           <w:lang w:eastAsia="hu-HU"/>
         </w:rPr>
       </w:pPr>
-      <w:bookmarkStart w:id="13" w:name="_Toc130752031"/>
+      <w:bookmarkStart w:id="13" w:name="_Toc133948985"/>
       <w:r>
         <w:rPr>
           <w:rFonts w:ascii="Times New Roman" w:hAnsi="Times New Roman" w:cs="Times New Roman"/>
@@ -5804,7 +6111,7 @@
                     <pic:cNvPicPr/>
                   </pic:nvPicPr>
                   <pic:blipFill>
-                    <a:blip r:embed="rId37"/>
+                    <a:blip r:embed="rId38"/>
                     <a:stretch>
                       <a:fillRect/>
                     </a:stretch>
@@ -5923,7 +6230,7 @@
           <w:lang w:eastAsia="hu-HU"/>
         </w:rPr>
       </w:pPr>
-      <w:bookmarkStart w:id="14" w:name="_Toc130752032"/>
+      <w:bookmarkStart w:id="14" w:name="_Toc133948986"/>
       <w:proofErr w:type="spellStart"/>
       <w:r>
         <w:rPr>
@@ -5972,7 +6279,7 @@
                     <pic:cNvPicPr/>
                   </pic:nvPicPr>
                   <pic:blipFill>
-                    <a:blip r:embed="rId38"/>
+                    <a:blip r:embed="rId39"/>
                     <a:stretch>
                       <a:fillRect/>
                     </a:stretch>
@@ -6083,7 +6390,7 @@
                     <pic:cNvPicPr/>
                   </pic:nvPicPr>
                   <pic:blipFill>
-                    <a:blip r:embed="rId39"/>
+                    <a:blip r:embed="rId40"/>
                     <a:stretch>
                       <a:fillRect/>
                     </a:stretch>
@@ -6161,7 +6468,7 @@
           <w:lang w:eastAsia="hu-HU"/>
         </w:rPr>
       </w:pPr>
-      <w:bookmarkStart w:id="15" w:name="_Toc130752033"/>
+      <w:bookmarkStart w:id="15" w:name="_Toc133948987"/>
       <w:r>
         <w:rPr>
           <w:rFonts w:ascii="Times New Roman" w:hAnsi="Times New Roman" w:cs="Times New Roman"/>
@@ -6220,7 +6527,7 @@
                     </pic:cNvPicPr>
                   </pic:nvPicPr>
                   <pic:blipFill>
-                    <a:blip r:embed="rId40">
+                    <a:blip r:embed="rId41">
                       <a:extLst>
                         <a:ext uri="{28A0092B-C50C-407E-A947-70E740481C1C}">
                           <a14:useLocalDpi xmlns:a14="http://schemas.microsoft.com/office/drawing/2010/main" val="0"/>
@@ -6370,7 +6677,7 @@
                     </pic:cNvPicPr>
                   </pic:nvPicPr>
                   <pic:blipFill>
-                    <a:blip r:embed="rId41">
+                    <a:blip r:embed="rId42">
                       <a:extLst>
                         <a:ext uri="{28A0092B-C50C-407E-A947-70E740481C1C}">
                           <a14:useLocalDpi xmlns:a14="http://schemas.microsoft.com/office/drawing/2010/main" val="0"/>
@@ -6473,7 +6780,7 @@
                     </pic:cNvPicPr>
                   </pic:nvPicPr>
                   <pic:blipFill>
-                    <a:blip r:embed="rId42">
+                    <a:blip r:embed="rId43">
                       <a:extLst>
                         <a:ext uri="{28A0092B-C50C-407E-A947-70E740481C1C}">
                           <a14:useLocalDpi xmlns:a14="http://schemas.microsoft.com/office/drawing/2010/main" val="0"/>
@@ -6556,7 +6863,6 @@
           <w:lang w:eastAsia="hu-HU"/>
         </w:rPr>
       </w:pPr>
-      <w:bookmarkStart w:id="16" w:name="_Toc130752034"/>
       <w:r>
         <w:rPr>
           <w:b/>
@@ -6583,6 +6889,7 @@
           <w:lang w:eastAsia="hu-HU"/>
         </w:rPr>
       </w:pPr>
+      <w:bookmarkStart w:id="16" w:name="_Toc133948988"/>
       <w:r>
         <w:rPr>
           <w:noProof/>
@@ -6612,7 +6919,7 @@
                     <pic:cNvPicPr/>
                   </pic:nvPicPr>
                   <pic:blipFill>
-                    <a:blip r:embed="rId43" cstate="print">
+                    <a:blip r:embed="rId44" cstate="print">
                       <a:extLst>
                         <a:ext uri="{28A0092B-C50C-407E-A947-70E740481C1C}">
                           <a14:useLocalDpi xmlns:a14="http://schemas.microsoft.com/office/drawing/2010/main" val="0"/>
@@ -6685,7 +6992,6 @@
           <w:lang w:eastAsia="hu-HU"/>
         </w:rPr>
       </w:pPr>
-      <w:bookmarkStart w:id="17" w:name="_Toc130752035"/>
       <w:r>
         <w:rPr>
           <w:i/>
@@ -6718,7 +7024,7 @@
                     </pic:cNvPicPr>
                   </pic:nvPicPr>
                   <pic:blipFill>
-                    <a:blip r:embed="rId44">
+                    <a:blip r:embed="rId45">
                       <a:extLst>
                         <a:ext uri="{28A0092B-C50C-407E-A947-70E740481C1C}">
                           <a14:useLocalDpi xmlns:a14="http://schemas.microsoft.com/office/drawing/2010/main" val="0"/>
@@ -6817,7 +7123,7 @@
                     </pic:cNvPicPr>
                   </pic:nvPicPr>
                   <pic:blipFill>
-                    <a:blip r:embed="rId45">
+                    <a:blip r:embed="rId46">
                       <a:extLst>
                         <a:ext uri="{28A0092B-C50C-407E-A947-70E740481C1C}">
                           <a14:useLocalDpi xmlns:a14="http://schemas.microsoft.com/office/drawing/2010/main" val="0"/>
@@ -7079,7 +7385,7 @@
                     </pic:cNvPicPr>
                   </pic:nvPicPr>
                   <pic:blipFill>
-                    <a:blip r:embed="rId46">
+                    <a:blip r:embed="rId47">
                       <a:extLst>
                         <a:ext uri="{28A0092B-C50C-407E-A947-70E740481C1C}">
                           <a14:useLocalDpi xmlns:a14="http://schemas.microsoft.com/office/drawing/2010/main" val="0"/>
@@ -7160,7 +7466,7 @@
                     </pic:cNvPicPr>
                   </pic:nvPicPr>
                   <pic:blipFill>
-                    <a:blip r:embed="rId47">
+                    <a:blip r:embed="rId48">
                       <a:extLst>
                         <a:ext uri="{28A0092B-C50C-407E-A947-70E740481C1C}">
                           <a14:useLocalDpi xmlns:a14="http://schemas.microsoft.com/office/drawing/2010/main" val="0"/>
@@ -7327,7 +7633,7 @@
                     </pic:cNvPicPr>
                   </pic:nvPicPr>
                   <pic:blipFill>
-                    <a:blip r:embed="rId48">
+                    <a:blip r:embed="rId49">
                       <a:extLst>
                         <a:ext uri="{28A0092B-C50C-407E-A947-70E740481C1C}">
                           <a14:useLocalDpi xmlns:a14="http://schemas.microsoft.com/office/drawing/2010/main" val="0"/>
@@ -7454,6 +7760,7 @@
           <w:lang w:eastAsia="hu-HU"/>
         </w:rPr>
       </w:pPr>
+      <w:bookmarkStart w:id="17" w:name="_Toc133948989"/>
       <w:proofErr w:type="spellStart"/>
       <w:r>
         <w:rPr>
@@ -7511,7 +7818,7 @@
                     <pic:cNvPicPr/>
                   </pic:nvPicPr>
                   <pic:blipFill>
-                    <a:blip r:embed="rId49"/>
+                    <a:blip r:embed="rId50"/>
                     <a:stretch>
                       <a:fillRect/>
                     </a:stretch>
@@ -7666,7 +7973,7 @@
                     <pic:cNvPicPr/>
                   </pic:nvPicPr>
                   <pic:blipFill>
-                    <a:blip r:embed="rId50"/>
+                    <a:blip r:embed="rId51"/>
                     <a:stretch>
                       <a:fillRect/>
                     </a:stretch>
@@ -7779,7 +8086,7 @@
                     <pic:cNvPicPr/>
                   </pic:nvPicPr>
                   <pic:blipFill>
-                    <a:blip r:embed="rId51"/>
+                    <a:blip r:embed="rId52"/>
                     <a:stretch>
                       <a:fillRect/>
                     </a:stretch>
@@ -7940,7 +8247,7 @@
                     <pic:cNvPicPr/>
                   </pic:nvPicPr>
                   <pic:blipFill>
-                    <a:blip r:embed="rId52"/>
+                    <a:blip r:embed="rId53"/>
                     <a:stretch>
                       <a:fillRect/>
                     </a:stretch>
@@ -8014,7 +8321,7 @@
                     <pic:cNvPicPr/>
                   </pic:nvPicPr>
                   <pic:blipFill>
-                    <a:blip r:embed="rId53"/>
+                    <a:blip r:embed="rId54"/>
                     <a:stretch>
                       <a:fillRect/>
                     </a:stretch>
@@ -8174,7 +8481,7 @@
           <w:lang w:eastAsia="hu-HU"/>
         </w:rPr>
       </w:pPr>
-      <w:bookmarkStart w:id="18" w:name="_Toc130752036"/>
+      <w:bookmarkStart w:id="18" w:name="_Toc133948990"/>
       <w:r>
         <w:rPr>
           <w:rFonts w:ascii="Times New Roman" w:hAnsi="Times New Roman" w:cs="Times New Roman"/>
@@ -8233,7 +8540,7 @@
                     <pic:cNvPicPr/>
                   </pic:nvPicPr>
                   <pic:blipFill>
-                    <a:blip r:embed="rId54">
+                    <a:blip r:embed="rId55">
                       <a:extLst>
                         <a:ext uri="{28A0092B-C50C-407E-A947-70E740481C1C}">
                           <a14:useLocalDpi xmlns:a14="http://schemas.microsoft.com/office/drawing/2010/main" val="0"/>
@@ -8310,7 +8617,7 @@
                     <pic:cNvPicPr/>
                   </pic:nvPicPr>
                   <pic:blipFill>
-                    <a:blip r:embed="rId55">
+                    <a:blip r:embed="rId56">
                       <a:extLst>
                         <a:ext uri="{28A0092B-C50C-407E-A947-70E740481C1C}">
                           <a14:useLocalDpi xmlns:a14="http://schemas.microsoft.com/office/drawing/2010/main" val="0"/>
@@ -8387,7 +8694,7 @@
                     <pic:cNvPicPr/>
                   </pic:nvPicPr>
                   <pic:blipFill>
-                    <a:blip r:embed="rId56">
+                    <a:blip r:embed="rId57">
                       <a:extLst>
                         <a:ext uri="{28A0092B-C50C-407E-A947-70E740481C1C}">
                           <a14:useLocalDpi xmlns:a14="http://schemas.microsoft.com/office/drawing/2010/main" val="0"/>
@@ -8464,7 +8771,7 @@
                     <pic:cNvPicPr/>
                   </pic:nvPicPr>
                   <pic:blipFill>
-                    <a:blip r:embed="rId57">
+                    <a:blip r:embed="rId58">
                       <a:extLst>
                         <a:ext uri="{28A0092B-C50C-407E-A947-70E740481C1C}">
                           <a14:useLocalDpi xmlns:a14="http://schemas.microsoft.com/office/drawing/2010/main" val="0"/>
@@ -8575,7 +8882,7 @@
                     <pic:cNvPicPr/>
                   </pic:nvPicPr>
                   <pic:blipFill>
-                    <a:blip r:embed="rId58"/>
+                    <a:blip r:embed="rId59"/>
                     <a:stretch>
                       <a:fillRect/>
                     </a:stretch>
@@ -8719,7 +9026,7 @@
                     <pic:cNvPicPr/>
                   </pic:nvPicPr>
                   <pic:blipFill>
-                    <a:blip r:embed="rId59"/>
+                    <a:blip r:embed="rId60"/>
                     <a:stretch>
                       <a:fillRect/>
                     </a:stretch>
@@ -8830,6 +9137,7 @@
         </w:rPr>
         <w:br w:type="page"/>
       </w:r>
+      <w:bookmarkStart w:id="19" w:name="_Toc133948991"/>
       <w:r>
         <w:rPr>
           <w:rFonts w:ascii="Times New Roman" w:hAnsi="Times New Roman" w:cs="Times New Roman"/>
@@ -8921,6 +9229,7 @@
         </w:rPr>
         <w:t>)</w:t>
       </w:r>
+      <w:bookmarkEnd w:id="19"/>
     </w:p>
     <w:p>
       <w:pPr>
@@ -8954,7 +9263,7 @@
                     </pic:cNvPicPr>
                   </pic:nvPicPr>
                   <pic:blipFill>
-                    <a:blip r:embed="rId60">
+                    <a:blip r:embed="rId61">
                       <a:extLst>
                         <a:ext uri="{28A0092B-C50C-407E-A947-70E740481C1C}">
                           <a14:useLocalDpi xmlns:a14="http://schemas.microsoft.com/office/drawing/2010/main" val="0"/>
@@ -9107,7 +9416,7 @@
                     </pic:cNvPicPr>
                   </pic:nvPicPr>
                   <pic:blipFill>
-                    <a:blip r:embed="rId61">
+                    <a:blip r:embed="rId62">
                       <a:extLst>
                         <a:ext uri="{28A0092B-C50C-407E-A947-70E740481C1C}">
                           <a14:useLocalDpi xmlns:a14="http://schemas.microsoft.com/office/drawing/2010/main" val="0"/>
@@ -9211,7 +9520,7 @@
                     </pic:cNvPicPr>
                   </pic:nvPicPr>
                   <pic:blipFill>
-                    <a:blip r:embed="rId62">
+                    <a:blip r:embed="rId63">
                       <a:extLst>
                         <a:ext uri="{28A0092B-C50C-407E-A947-70E740481C1C}">
                           <a14:useLocalDpi xmlns:a14="http://schemas.microsoft.com/office/drawing/2010/main" val="0"/>
@@ -9330,7 +9639,7 @@
                     </pic:cNvPicPr>
                   </pic:nvPicPr>
                   <pic:blipFill>
-                    <a:blip r:embed="rId63">
+                    <a:blip r:embed="rId64">
                       <a:extLst>
                         <a:ext uri="{28A0092B-C50C-407E-A947-70E740481C1C}">
                           <a14:useLocalDpi xmlns:a14="http://schemas.microsoft.com/office/drawing/2010/main" val="0"/>
@@ -9413,11 +9722,12 @@
           <w:lang w:eastAsia="hu-HU"/>
         </w:rPr>
       </w:pPr>
-      <w:bookmarkStart w:id="19" w:name="_Toc130752037"/>
-      <w:r>
-        <w:rPr>
-          <w:i/>
-          <w:iCs/>
+      <w:bookmarkStart w:id="20" w:name="_Toc133948992"/>
+      <w:r>
+        <w:rPr>
+          <w:i/>
+          <w:iCs/>
+          <w:noProof/>
           <w:color w:val="auto"/>
         </w:rPr>
         <w:lastRenderedPageBreak/>
@@ -9445,7 +9755,7 @@
                     <pic:cNvPicPr/>
                   </pic:nvPicPr>
                   <pic:blipFill>
-                    <a:blip r:embed="rId64">
+                    <a:blip r:embed="rId65">
                       <a:extLst>
                         <a:ext uri="{28A0092B-C50C-407E-A947-70E740481C1C}">
                           <a14:useLocalDpi xmlns:a14="http://schemas.microsoft.com/office/drawing/2010/main" val="0"/>
@@ -9502,7 +9812,7 @@
         </w:rPr>
         <w:t>Hálózat programozás</w:t>
       </w:r>
-      <w:bookmarkEnd w:id="19"/>
+      <w:bookmarkEnd w:id="20"/>
     </w:p>
     <w:p>
       <w:pPr>
@@ -9555,6 +9865,7 @@
         <w:rPr>
           <w:i/>
           <w:iCs/>
+          <w:noProof/>
           <w:lang w:eastAsia="hu-HU"/>
         </w:rPr>
         <w:drawing>
@@ -9573,7 +9884,7 @@
                     <pic:cNvPicPr/>
                   </pic:nvPicPr>
                   <pic:blipFill>
-                    <a:blip r:embed="rId65"/>
+                    <a:blip r:embed="rId66"/>
                     <a:stretch>
                       <a:fillRect/>
                     </a:stretch>
@@ -9679,6 +9990,7 @@
         <w:rPr>
           <w:i/>
           <w:iCs/>
+          <w:noProof/>
           <w:lang w:eastAsia="hu-HU"/>
         </w:rPr>
         <w:lastRenderedPageBreak/>
@@ -9706,7 +10018,7 @@
                     <pic:cNvPicPr/>
                   </pic:nvPicPr>
                   <pic:blipFill>
-                    <a:blip r:embed="rId66">
+                    <a:blip r:embed="rId67">
                       <a:extLst>
                         <a:ext uri="{28A0092B-C50C-407E-A947-70E740481C1C}">
                           <a14:useLocalDpi xmlns:a14="http://schemas.microsoft.com/office/drawing/2010/main" val="0"/>
@@ -9777,6 +10089,7 @@
         <w:rPr>
           <w:i/>
           <w:iCs/>
+          <w:noProof/>
           <w:lang w:eastAsia="hu-HU"/>
         </w:rPr>
         <w:lastRenderedPageBreak/>
@@ -9804,7 +10117,7 @@
                     <pic:cNvPicPr/>
                   </pic:nvPicPr>
                   <pic:blipFill>
-                    <a:blip r:embed="rId67">
+                    <a:blip r:embed="rId68">
                       <a:extLst>
                         <a:ext uri="{28A0092B-C50C-407E-A947-70E740481C1C}">
                           <a14:useLocalDpi xmlns:a14="http://schemas.microsoft.com/office/drawing/2010/main" val="0"/>
@@ -9861,10 +10174,1218 @@
         <w:t>Sikeres program lefutás utáni kimenetel [R_LOGISZTIKA_KULSO]</w:t>
       </w:r>
     </w:p>
+    <w:p>
+      <w:pPr>
+        <w:spacing w:line="259" w:lineRule="auto"/>
+        <w:ind w:left="0" w:firstLine="0"/>
+        <w:jc w:val="left"/>
+        <w:rPr>
+          <w:i/>
+          <w:iCs/>
+          <w:lang w:eastAsia="hu-HU"/>
+        </w:rPr>
+      </w:pPr>
+      <w:r>
+        <w:rPr>
+          <w:i/>
+          <w:iCs/>
+          <w:lang w:eastAsia="hu-HU"/>
+        </w:rPr>
+        <w:br w:type="page"/>
+      </w:r>
+    </w:p>
+    <w:p>
+      <w:pPr>
+        <w:pStyle w:val="Cmsor2"/>
+        <w:ind w:left="0" w:firstLine="0"/>
+        <w:jc w:val="left"/>
+        <w:rPr>
+          <w:rFonts w:ascii="Times New Roman" w:hAnsi="Times New Roman" w:cs="Times New Roman"/>
+          <w:b/>
+          <w:bCs/>
+          <w:lang w:eastAsia="hu-HU"/>
+        </w:rPr>
+      </w:pPr>
+      <w:bookmarkStart w:id="21" w:name="_Toc133948993"/>
+      <w:r>
+        <w:rPr>
+          <w:rFonts w:ascii="Times New Roman" w:hAnsi="Times New Roman" w:cs="Times New Roman"/>
+          <w:b/>
+          <w:bCs/>
+          <w:lang w:eastAsia="hu-HU"/>
+        </w:rPr>
+        <w:lastRenderedPageBreak/>
+        <w:t>NAT</w:t>
+      </w:r>
+      <w:r>
+        <w:rPr>
+          <w:rFonts w:ascii="Times New Roman" w:hAnsi="Times New Roman" w:cs="Times New Roman"/>
+          <w:b/>
+          <w:bCs/>
+          <w:lang w:eastAsia="hu-HU"/>
+        </w:rPr>
+        <w:t xml:space="preserve"> (</w:t>
+      </w:r>
+      <w:r>
+        <w:rPr>
+          <w:rFonts w:ascii="Times New Roman" w:hAnsi="Times New Roman" w:cs="Times New Roman"/>
+          <w:b/>
+          <w:bCs/>
+          <w:lang w:eastAsia="hu-HU"/>
+        </w:rPr>
+        <w:t xml:space="preserve">Network </w:t>
+      </w:r>
+      <w:proofErr w:type="spellStart"/>
+      <w:r>
+        <w:rPr>
+          <w:rFonts w:ascii="Times New Roman" w:hAnsi="Times New Roman" w:cs="Times New Roman"/>
+          <w:b/>
+          <w:bCs/>
+          <w:lang w:eastAsia="hu-HU"/>
+        </w:rPr>
+        <w:t>Addess</w:t>
+      </w:r>
+      <w:proofErr w:type="spellEnd"/>
+      <w:r>
+        <w:rPr>
+          <w:rFonts w:ascii="Times New Roman" w:hAnsi="Times New Roman" w:cs="Times New Roman"/>
+          <w:b/>
+          <w:bCs/>
+          <w:lang w:eastAsia="hu-HU"/>
+        </w:rPr>
+        <w:t xml:space="preserve"> </w:t>
+      </w:r>
+      <w:proofErr w:type="spellStart"/>
+      <w:r>
+        <w:rPr>
+          <w:rFonts w:ascii="Times New Roman" w:hAnsi="Times New Roman" w:cs="Times New Roman"/>
+          <w:b/>
+          <w:bCs/>
+          <w:lang w:eastAsia="hu-HU"/>
+        </w:rPr>
+        <w:t>Translation</w:t>
+      </w:r>
+      <w:proofErr w:type="spellEnd"/>
+      <w:r>
+        <w:rPr>
+          <w:rFonts w:ascii="Times New Roman" w:hAnsi="Times New Roman" w:cs="Times New Roman"/>
+          <w:b/>
+          <w:bCs/>
+          <w:lang w:eastAsia="hu-HU"/>
+        </w:rPr>
+        <w:t>)</w:t>
+      </w:r>
+      <w:bookmarkEnd w:id="21"/>
+    </w:p>
+    <w:p>
+      <w:pPr>
+        <w:ind w:left="0"/>
+        <w:rPr>
+          <w:lang w:eastAsia="hu-HU"/>
+        </w:rPr>
+      </w:pPr>
+      <w:r>
+        <w:rPr>
+          <w:noProof/>
+        </w:rPr>
+        <w:drawing>
+          <wp:anchor distT="0" distB="0" distL="114300" distR="114300" simplePos="0" relativeHeight="251684864" behindDoc="0" locked="0" layoutInCell="1" allowOverlap="1" wp14:anchorId="6AF5F2FD" wp14:editId="1C868F32">
+            <wp:simplePos x="0" y="0"/>
+            <wp:positionH relativeFrom="margin">
+              <wp:align>center</wp:align>
+            </wp:positionH>
+            <wp:positionV relativeFrom="paragraph">
+              <wp:posOffset>282575</wp:posOffset>
+            </wp:positionV>
+            <wp:extent cx="3457575" cy="965835"/>
+            <wp:effectExtent l="76200" t="76200" r="142875" b="139065"/>
+            <wp:wrapSquare wrapText="bothSides"/>
+            <wp:docPr id="46" name="Kép 46"/>
+            <wp:cNvGraphicFramePr>
+              <a:graphicFrameLocks xmlns:a="http://schemas.openxmlformats.org/drawingml/2006/main" noChangeAspect="1"/>
+            </wp:cNvGraphicFramePr>
+            <a:graphic xmlns:a="http://schemas.openxmlformats.org/drawingml/2006/main">
+              <a:graphicData uri="http://schemas.openxmlformats.org/drawingml/2006/picture">
+                <pic:pic xmlns:pic="http://schemas.openxmlformats.org/drawingml/2006/picture">
+                  <pic:nvPicPr>
+                    <pic:cNvPr id="0" name="Picture 5"/>
+                    <pic:cNvPicPr>
+                      <a:picLocks noChangeAspect="1" noChangeArrowheads="1"/>
+                    </pic:cNvPicPr>
+                  </pic:nvPicPr>
+                  <pic:blipFill>
+                    <a:blip r:embed="rId69">
+                      <a:extLst>
+                        <a:ext uri="{28A0092B-C50C-407E-A947-70E740481C1C}">
+                          <a14:useLocalDpi xmlns:a14="http://schemas.microsoft.com/office/drawing/2010/main" val="0"/>
+                        </a:ext>
+                      </a:extLst>
+                    </a:blip>
+                    <a:srcRect/>
+                    <a:stretch>
+                      <a:fillRect/>
+                    </a:stretch>
+                  </pic:blipFill>
+                  <pic:spPr bwMode="auto">
+                    <a:xfrm>
+                      <a:off x="0" y="0"/>
+                      <a:ext cx="3457575" cy="965835"/>
+                    </a:xfrm>
+                    <a:prstGeom prst="rect">
+                      <a:avLst/>
+                    </a:prstGeom>
+                    <a:ln w="38100" cap="sq">
+                      <a:solidFill>
+                        <a:schemeClr val="accent1">
+                          <a:lumMod val="75000"/>
+                        </a:schemeClr>
+                      </a:solidFill>
+                      <a:prstDash val="solid"/>
+                      <a:miter lim="800000"/>
+                    </a:ln>
+                    <a:effectLst>
+                      <a:outerShdw blurRad="50800" dist="38100" dir="2700000" algn="tl" rotWithShape="0">
+                        <a:srgbClr val="000000">
+                          <a:alpha val="43000"/>
+                        </a:srgbClr>
+                      </a:outerShdw>
+                    </a:effectLst>
+                  </pic:spPr>
+                </pic:pic>
+              </a:graphicData>
+            </a:graphic>
+            <wp14:sizeRelH relativeFrom="page">
+              <wp14:pctWidth>0</wp14:pctWidth>
+            </wp14:sizeRelH>
+            <wp14:sizeRelV relativeFrom="page">
+              <wp14:pctHeight>0</wp14:pctHeight>
+            </wp14:sizeRelV>
+          </wp:anchor>
+        </w:drawing>
+      </w:r>
+      <w:r>
+        <w:rPr>
+          <w:lang w:eastAsia="hu-HU"/>
+        </w:rPr>
+        <w:t xml:space="preserve">NAT protokoll az Amazon Web </w:t>
+      </w:r>
+      <w:proofErr w:type="spellStart"/>
+      <w:r>
+        <w:rPr>
+          <w:lang w:eastAsia="hu-HU"/>
+        </w:rPr>
+        <w:t>Services</w:t>
+      </w:r>
+      <w:proofErr w:type="spellEnd"/>
+      <w:r>
+        <w:rPr>
+          <w:lang w:eastAsia="hu-HU"/>
+        </w:rPr>
+        <w:t xml:space="preserve"> területen, az ASA -</w:t>
+      </w:r>
+      <w:proofErr w:type="spellStart"/>
+      <w:r>
+        <w:rPr>
+          <w:lang w:eastAsia="hu-HU"/>
+        </w:rPr>
+        <w:t>nál</w:t>
+      </w:r>
+      <w:proofErr w:type="spellEnd"/>
+      <w:r>
+        <w:rPr>
+          <w:lang w:eastAsia="hu-HU"/>
+        </w:rPr>
+        <w:t xml:space="preserve"> használtunk.</w:t>
+      </w:r>
+    </w:p>
+    <w:p>
+      <w:pPr>
+        <w:ind w:left="0"/>
+        <w:rPr>
+          <w:lang w:eastAsia="hu-HU"/>
+        </w:rPr>
+      </w:pPr>
+    </w:p>
+    <w:p>
+      <w:pPr>
+        <w:ind w:left="0"/>
+        <w:rPr>
+          <w:lang w:eastAsia="hu-HU"/>
+        </w:rPr>
+      </w:pPr>
+    </w:p>
+    <w:p>
+      <w:pPr>
+        <w:ind w:left="0"/>
+        <w:rPr>
+          <w:lang w:eastAsia="hu-HU"/>
+        </w:rPr>
+      </w:pPr>
+    </w:p>
+    <w:p>
+      <w:pPr>
+        <w:ind w:left="0" w:firstLine="0"/>
+        <w:jc w:val="center"/>
+        <w:rPr>
+          <w:i/>
+          <w:iCs/>
+          <w:lang w:eastAsia="hu-HU"/>
+        </w:rPr>
+      </w:pPr>
+      <w:r>
+        <w:rPr>
+          <w:i/>
+          <w:iCs/>
+          <w:lang w:eastAsia="hu-HU"/>
+        </w:rPr>
+        <w:t xml:space="preserve">NAT beállítások a </w:t>
+      </w:r>
+      <w:proofErr w:type="spellStart"/>
+      <w:r>
+        <w:rPr>
+          <w:i/>
+          <w:iCs/>
+          <w:lang w:eastAsia="hu-HU"/>
+        </w:rPr>
+        <w:t>running-config</w:t>
+      </w:r>
+      <w:proofErr w:type="spellEnd"/>
+      <w:r>
+        <w:rPr>
+          <w:i/>
+          <w:iCs/>
+          <w:lang w:eastAsia="hu-HU"/>
+        </w:rPr>
+        <w:t xml:space="preserve"> -ban</w:t>
+      </w:r>
+    </w:p>
+    <w:p>
+      <w:pPr>
+        <w:ind w:left="0" w:firstLine="0"/>
+        <w:jc w:val="center"/>
+        <w:rPr>
+          <w:i/>
+          <w:iCs/>
+          <w:lang w:eastAsia="hu-HU"/>
+        </w:rPr>
+      </w:pPr>
+      <w:r>
+        <w:rPr>
+          <w:noProof/>
+        </w:rPr>
+        <w:drawing>
+          <wp:anchor distT="0" distB="0" distL="114300" distR="114300" simplePos="0" relativeHeight="251685888" behindDoc="0" locked="0" layoutInCell="1" allowOverlap="1" wp14:anchorId="2E101A50" wp14:editId="5CA3D830">
+            <wp:simplePos x="0" y="0"/>
+            <wp:positionH relativeFrom="margin">
+              <wp:align>center</wp:align>
+            </wp:positionH>
+            <wp:positionV relativeFrom="paragraph">
+              <wp:posOffset>17780</wp:posOffset>
+            </wp:positionV>
+            <wp:extent cx="4667250" cy="902970"/>
+            <wp:effectExtent l="76200" t="76200" r="133350" b="125730"/>
+            <wp:wrapSquare wrapText="bothSides"/>
+            <wp:docPr id="48" name="Kép 48"/>
+            <wp:cNvGraphicFramePr>
+              <a:graphicFrameLocks xmlns:a="http://schemas.openxmlformats.org/drawingml/2006/main" noChangeAspect="1"/>
+            </wp:cNvGraphicFramePr>
+            <a:graphic xmlns:a="http://schemas.openxmlformats.org/drawingml/2006/main">
+              <a:graphicData uri="http://schemas.openxmlformats.org/drawingml/2006/picture">
+                <pic:pic xmlns:pic="http://schemas.openxmlformats.org/drawingml/2006/picture">
+                  <pic:nvPicPr>
+                    <pic:cNvPr id="0" name="Picture 7"/>
+                    <pic:cNvPicPr>
+                      <a:picLocks noChangeAspect="1" noChangeArrowheads="1"/>
+                    </pic:cNvPicPr>
+                  </pic:nvPicPr>
+                  <pic:blipFill>
+                    <a:blip r:embed="rId70">
+                      <a:extLst>
+                        <a:ext uri="{28A0092B-C50C-407E-A947-70E740481C1C}">
+                          <a14:useLocalDpi xmlns:a14="http://schemas.microsoft.com/office/drawing/2010/main" val="0"/>
+                        </a:ext>
+                      </a:extLst>
+                    </a:blip>
+                    <a:srcRect/>
+                    <a:stretch>
+                      <a:fillRect/>
+                    </a:stretch>
+                  </pic:blipFill>
+                  <pic:spPr bwMode="auto">
+                    <a:xfrm>
+                      <a:off x="0" y="0"/>
+                      <a:ext cx="4667250" cy="902970"/>
+                    </a:xfrm>
+                    <a:prstGeom prst="rect">
+                      <a:avLst/>
+                    </a:prstGeom>
+                    <a:ln w="38100" cap="sq">
+                      <a:solidFill>
+                        <a:schemeClr val="accent1">
+                          <a:lumMod val="75000"/>
+                        </a:schemeClr>
+                      </a:solidFill>
+                      <a:prstDash val="solid"/>
+                      <a:miter lim="800000"/>
+                    </a:ln>
+                    <a:effectLst>
+                      <a:outerShdw blurRad="50800" dist="38100" dir="2700000" algn="tl" rotWithShape="0">
+                        <a:srgbClr val="000000">
+                          <a:alpha val="43000"/>
+                        </a:srgbClr>
+                      </a:outerShdw>
+                    </a:effectLst>
+                  </pic:spPr>
+                </pic:pic>
+              </a:graphicData>
+            </a:graphic>
+            <wp14:sizeRelH relativeFrom="page">
+              <wp14:pctWidth>0</wp14:pctWidth>
+            </wp14:sizeRelH>
+            <wp14:sizeRelV relativeFrom="page">
+              <wp14:pctHeight>0</wp14:pctHeight>
+            </wp14:sizeRelV>
+          </wp:anchor>
+        </w:drawing>
+      </w:r>
+    </w:p>
+    <w:p>
+      <w:pPr>
+        <w:ind w:left="0" w:firstLine="0"/>
+        <w:jc w:val="center"/>
+        <w:rPr>
+          <w:i/>
+          <w:iCs/>
+          <w:lang w:eastAsia="hu-HU"/>
+        </w:rPr>
+      </w:pPr>
+    </w:p>
+    <w:p>
+      <w:pPr>
+        <w:ind w:left="0" w:firstLine="0"/>
+        <w:jc w:val="center"/>
+        <w:rPr>
+          <w:i/>
+          <w:iCs/>
+          <w:lang w:eastAsia="hu-HU"/>
+        </w:rPr>
+      </w:pPr>
+    </w:p>
+    <w:p>
+      <w:pPr>
+        <w:ind w:left="0" w:firstLine="0"/>
+        <w:jc w:val="center"/>
+        <w:rPr>
+          <w:i/>
+          <w:iCs/>
+          <w:lang w:eastAsia="hu-HU"/>
+        </w:rPr>
+      </w:pPr>
+      <w:r>
+        <w:rPr>
+          <w:i/>
+          <w:iCs/>
+          <w:lang w:eastAsia="hu-HU"/>
+        </w:rPr>
+        <w:t xml:space="preserve">show </w:t>
+      </w:r>
+      <w:proofErr w:type="spellStart"/>
+      <w:r>
+        <w:rPr>
+          <w:i/>
+          <w:iCs/>
+          <w:lang w:eastAsia="hu-HU"/>
+        </w:rPr>
+        <w:t>nat</w:t>
+      </w:r>
+      <w:proofErr w:type="spellEnd"/>
+      <w:r>
+        <w:rPr>
+          <w:i/>
+          <w:iCs/>
+          <w:lang w:eastAsia="hu-HU"/>
+        </w:rPr>
+        <w:t xml:space="preserve"> parancs kimenetele</w:t>
+      </w:r>
+    </w:p>
+    <w:p>
+      <w:pPr>
+        <w:ind w:left="0" w:firstLine="0"/>
+        <w:jc w:val="center"/>
+        <w:rPr>
+          <w:i/>
+          <w:iCs/>
+          <w:lang w:eastAsia="hu-HU"/>
+        </w:rPr>
+      </w:pPr>
+      <w:r>
+        <w:rPr>
+          <w:noProof/>
+        </w:rPr>
+        <w:drawing>
+          <wp:inline distT="0" distB="0" distL="0" distR="0" wp14:anchorId="13F65718" wp14:editId="674BA91E">
+            <wp:extent cx="4529875" cy="4400550"/>
+            <wp:effectExtent l="76200" t="76200" r="137795" b="133350"/>
+            <wp:docPr id="49" name="Kép 49"/>
+            <wp:cNvGraphicFramePr>
+              <a:graphicFrameLocks xmlns:a="http://schemas.openxmlformats.org/drawingml/2006/main" noChangeAspect="1"/>
+            </wp:cNvGraphicFramePr>
+            <a:graphic xmlns:a="http://schemas.openxmlformats.org/drawingml/2006/main">
+              <a:graphicData uri="http://schemas.openxmlformats.org/drawingml/2006/picture">
+                <pic:pic xmlns:pic="http://schemas.openxmlformats.org/drawingml/2006/picture">
+                  <pic:nvPicPr>
+                    <pic:cNvPr id="0" name="Picture 9"/>
+                    <pic:cNvPicPr>
+                      <a:picLocks noChangeAspect="1" noChangeArrowheads="1"/>
+                    </pic:cNvPicPr>
+                  </pic:nvPicPr>
+                  <pic:blipFill>
+                    <a:blip r:embed="rId71">
+                      <a:extLst>
+                        <a:ext uri="{28A0092B-C50C-407E-A947-70E740481C1C}">
+                          <a14:useLocalDpi xmlns:a14="http://schemas.microsoft.com/office/drawing/2010/main" val="0"/>
+                        </a:ext>
+                      </a:extLst>
+                    </a:blip>
+                    <a:srcRect/>
+                    <a:stretch>
+                      <a:fillRect/>
+                    </a:stretch>
+                  </pic:blipFill>
+                  <pic:spPr bwMode="auto">
+                    <a:xfrm>
+                      <a:off x="0" y="0"/>
+                      <a:ext cx="4532280" cy="4402887"/>
+                    </a:xfrm>
+                    <a:prstGeom prst="rect">
+                      <a:avLst/>
+                    </a:prstGeom>
+                    <a:ln w="38100" cap="sq">
+                      <a:solidFill>
+                        <a:schemeClr val="accent1">
+                          <a:lumMod val="75000"/>
+                        </a:schemeClr>
+                      </a:solidFill>
+                      <a:prstDash val="solid"/>
+                      <a:miter lim="800000"/>
+                    </a:ln>
+                    <a:effectLst>
+                      <a:outerShdw blurRad="50800" dist="38100" dir="2700000" algn="tl" rotWithShape="0">
+                        <a:srgbClr val="000000">
+                          <a:alpha val="43000"/>
+                        </a:srgbClr>
+                      </a:outerShdw>
+                    </a:effectLst>
+                  </pic:spPr>
+                </pic:pic>
+              </a:graphicData>
+            </a:graphic>
+          </wp:inline>
+        </w:drawing>
+      </w:r>
+    </w:p>
+    <w:p>
+      <w:pPr>
+        <w:ind w:left="0" w:firstLine="0"/>
+        <w:jc w:val="center"/>
+        <w:rPr>
+          <w:i/>
+          <w:iCs/>
+          <w:lang w:eastAsia="hu-HU"/>
+        </w:rPr>
+      </w:pPr>
+      <w:r>
+        <w:rPr>
+          <w:i/>
+          <w:iCs/>
+          <w:lang w:eastAsia="hu-HU"/>
+        </w:rPr>
+        <w:t xml:space="preserve">SRV_ISP1 szerver </w:t>
+      </w:r>
+      <w:proofErr w:type="spellStart"/>
+      <w:r>
+        <w:rPr>
+          <w:i/>
+          <w:iCs/>
+          <w:lang w:eastAsia="hu-HU"/>
+        </w:rPr>
+        <w:t>pingelése</w:t>
+      </w:r>
+      <w:proofErr w:type="spellEnd"/>
+      <w:r>
+        <w:rPr>
+          <w:i/>
+          <w:iCs/>
+          <w:lang w:eastAsia="hu-HU"/>
+        </w:rPr>
+        <w:t xml:space="preserve"> AWS_ADMIN PC -</w:t>
+      </w:r>
+      <w:proofErr w:type="spellStart"/>
+      <w:r>
+        <w:rPr>
+          <w:i/>
+          <w:iCs/>
+          <w:lang w:eastAsia="hu-HU"/>
+        </w:rPr>
+        <w:t>ről</w:t>
+      </w:r>
+      <w:proofErr w:type="spellEnd"/>
+      <w:r>
+        <w:rPr>
+          <w:i/>
+          <w:iCs/>
+          <w:lang w:eastAsia="hu-HU"/>
+        </w:rPr>
+        <w:t>.</w:t>
+      </w:r>
+    </w:p>
+    <w:p>
+      <w:pPr>
+        <w:ind w:left="0" w:firstLine="0"/>
+        <w:jc w:val="center"/>
+        <w:rPr>
+          <w:i/>
+          <w:iCs/>
+          <w:lang w:eastAsia="hu-HU"/>
+        </w:rPr>
+      </w:pPr>
+      <w:r>
+        <w:rPr>
+          <w:noProof/>
+        </w:rPr>
+        <w:lastRenderedPageBreak/>
+        <w:drawing>
+          <wp:inline distT="0" distB="0" distL="0" distR="0" wp14:anchorId="2B9BCC84" wp14:editId="5924793B">
+            <wp:extent cx="4529953" cy="4419600"/>
+            <wp:effectExtent l="76200" t="76200" r="137795" b="133350"/>
+            <wp:docPr id="52" name="Kép 52"/>
+            <wp:cNvGraphicFramePr>
+              <a:graphicFrameLocks xmlns:a="http://schemas.openxmlformats.org/drawingml/2006/main" noChangeAspect="1"/>
+            </wp:cNvGraphicFramePr>
+            <a:graphic xmlns:a="http://schemas.openxmlformats.org/drawingml/2006/main">
+              <a:graphicData uri="http://schemas.openxmlformats.org/drawingml/2006/picture">
+                <pic:pic xmlns:pic="http://schemas.openxmlformats.org/drawingml/2006/picture">
+                  <pic:nvPicPr>
+                    <pic:cNvPr id="0" name="Picture 11"/>
+                    <pic:cNvPicPr>
+                      <a:picLocks noChangeAspect="1" noChangeArrowheads="1"/>
+                    </pic:cNvPicPr>
+                  </pic:nvPicPr>
+                  <pic:blipFill>
+                    <a:blip r:embed="rId72">
+                      <a:extLst>
+                        <a:ext uri="{28A0092B-C50C-407E-A947-70E740481C1C}">
+                          <a14:useLocalDpi xmlns:a14="http://schemas.microsoft.com/office/drawing/2010/main" val="0"/>
+                        </a:ext>
+                      </a:extLst>
+                    </a:blip>
+                    <a:srcRect/>
+                    <a:stretch>
+                      <a:fillRect/>
+                    </a:stretch>
+                  </pic:blipFill>
+                  <pic:spPr bwMode="auto">
+                    <a:xfrm>
+                      <a:off x="0" y="0"/>
+                      <a:ext cx="4532651" cy="4422233"/>
+                    </a:xfrm>
+                    <a:prstGeom prst="rect">
+                      <a:avLst/>
+                    </a:prstGeom>
+                    <a:ln w="38100" cap="sq">
+                      <a:solidFill>
+                        <a:schemeClr val="accent1">
+                          <a:lumMod val="75000"/>
+                        </a:schemeClr>
+                      </a:solidFill>
+                      <a:prstDash val="solid"/>
+                      <a:miter lim="800000"/>
+                    </a:ln>
+                    <a:effectLst>
+                      <a:outerShdw blurRad="50800" dist="38100" dir="2700000" algn="tl" rotWithShape="0">
+                        <a:srgbClr val="000000">
+                          <a:alpha val="43000"/>
+                        </a:srgbClr>
+                      </a:outerShdw>
+                    </a:effectLst>
+                  </pic:spPr>
+                </pic:pic>
+              </a:graphicData>
+            </a:graphic>
+          </wp:inline>
+        </w:drawing>
+      </w:r>
+    </w:p>
+    <w:p>
+      <w:pPr>
+        <w:ind w:left="0" w:firstLine="0"/>
+        <w:jc w:val="center"/>
+        <w:rPr>
+          <w:i/>
+          <w:iCs/>
+          <w:lang w:eastAsia="hu-HU"/>
+        </w:rPr>
+      </w:pPr>
+      <w:r>
+        <w:rPr>
+          <w:i/>
+          <w:iCs/>
+          <w:lang w:eastAsia="hu-HU"/>
+        </w:rPr>
+        <w:t>AWS_ADMIN PC IP-cím beállításai</w:t>
+      </w:r>
+    </w:p>
+    <w:p>
+      <w:pPr>
+        <w:spacing w:line="259" w:lineRule="auto"/>
+        <w:ind w:left="0" w:firstLine="0"/>
+        <w:jc w:val="left"/>
+        <w:rPr>
+          <w:i/>
+          <w:iCs/>
+          <w:lang w:eastAsia="hu-HU"/>
+        </w:rPr>
+      </w:pPr>
+      <w:r>
+        <w:rPr>
+          <w:i/>
+          <w:iCs/>
+          <w:lang w:eastAsia="hu-HU"/>
+        </w:rPr>
+        <w:br w:type="page"/>
+      </w:r>
+      <w:r>
+        <w:rPr>
+          <w:noProof/>
+        </w:rPr>
+        <w:lastRenderedPageBreak/>
+        <w:drawing>
+          <wp:inline distT="0" distB="0" distL="0" distR="0" wp14:anchorId="5E1CEBA3" wp14:editId="34F7E9B4">
+            <wp:extent cx="5760720" cy="2569845"/>
+            <wp:effectExtent l="76200" t="76200" r="125730" b="135255"/>
+            <wp:docPr id="68" name="Kép 68"/>
+            <wp:cNvGraphicFramePr>
+              <a:graphicFrameLocks xmlns:a="http://schemas.openxmlformats.org/drawingml/2006/main" noChangeAspect="1"/>
+            </wp:cNvGraphicFramePr>
+            <a:graphic xmlns:a="http://schemas.openxmlformats.org/drawingml/2006/main">
+              <a:graphicData uri="http://schemas.openxmlformats.org/drawingml/2006/picture">
+                <pic:pic xmlns:pic="http://schemas.openxmlformats.org/drawingml/2006/picture">
+                  <pic:nvPicPr>
+                    <pic:cNvPr id="0" name="Picture 15"/>
+                    <pic:cNvPicPr>
+                      <a:picLocks noChangeAspect="1" noChangeArrowheads="1"/>
+                    </pic:cNvPicPr>
+                  </pic:nvPicPr>
+                  <pic:blipFill>
+                    <a:blip r:embed="rId73">
+                      <a:extLst>
+                        <a:ext uri="{28A0092B-C50C-407E-A947-70E740481C1C}">
+                          <a14:useLocalDpi xmlns:a14="http://schemas.microsoft.com/office/drawing/2010/main" val="0"/>
+                        </a:ext>
+                      </a:extLst>
+                    </a:blip>
+                    <a:srcRect/>
+                    <a:stretch>
+                      <a:fillRect/>
+                    </a:stretch>
+                  </pic:blipFill>
+                  <pic:spPr bwMode="auto">
+                    <a:xfrm>
+                      <a:off x="0" y="0"/>
+                      <a:ext cx="5760720" cy="2569845"/>
+                    </a:xfrm>
+                    <a:prstGeom prst="rect">
+                      <a:avLst/>
+                    </a:prstGeom>
+                    <a:ln w="38100" cap="sq">
+                      <a:solidFill>
+                        <a:schemeClr val="accent1">
+                          <a:lumMod val="75000"/>
+                        </a:schemeClr>
+                      </a:solidFill>
+                      <a:prstDash val="solid"/>
+                      <a:miter lim="800000"/>
+                    </a:ln>
+                    <a:effectLst>
+                      <a:outerShdw blurRad="50800" dist="38100" dir="2700000" algn="tl" rotWithShape="0">
+                        <a:srgbClr val="000000">
+                          <a:alpha val="43000"/>
+                        </a:srgbClr>
+                      </a:outerShdw>
+                    </a:effectLst>
+                  </pic:spPr>
+                </pic:pic>
+              </a:graphicData>
+            </a:graphic>
+          </wp:inline>
+        </w:drawing>
+      </w:r>
+    </w:p>
+    <w:p>
+      <w:pPr>
+        <w:spacing w:line="259" w:lineRule="auto"/>
+        <w:ind w:left="0" w:firstLine="0"/>
+        <w:jc w:val="center"/>
+        <w:rPr>
+          <w:i/>
+          <w:iCs/>
+          <w:lang w:eastAsia="hu-HU"/>
+        </w:rPr>
+      </w:pPr>
+      <w:r>
+        <w:rPr>
+          <w:i/>
+          <w:iCs/>
+          <w:lang w:eastAsia="hu-HU"/>
+        </w:rPr>
+        <w:t>A címfordítás előtt még 70.0.0.35 az IP-cím</w:t>
+      </w:r>
+    </w:p>
+    <w:p>
+      <w:pPr>
+        <w:spacing w:line="259" w:lineRule="auto"/>
+        <w:ind w:left="0" w:firstLine="0"/>
+        <w:jc w:val="left"/>
+        <w:rPr>
+          <w:i/>
+          <w:iCs/>
+          <w:lang w:eastAsia="hu-HU"/>
+        </w:rPr>
+      </w:pPr>
+      <w:r>
+        <w:rPr>
+          <w:noProof/>
+        </w:rPr>
+        <w:drawing>
+          <wp:inline distT="0" distB="0" distL="0" distR="0" wp14:anchorId="36556711" wp14:editId="559248D0">
+            <wp:extent cx="5760720" cy="3121025"/>
+            <wp:effectExtent l="76200" t="76200" r="125730" b="136525"/>
+            <wp:docPr id="58" name="Kép 58"/>
+            <wp:cNvGraphicFramePr>
+              <a:graphicFrameLocks xmlns:a="http://schemas.openxmlformats.org/drawingml/2006/main" noChangeAspect="1"/>
+            </wp:cNvGraphicFramePr>
+            <a:graphic xmlns:a="http://schemas.openxmlformats.org/drawingml/2006/main">
+              <a:graphicData uri="http://schemas.openxmlformats.org/drawingml/2006/picture">
+                <pic:pic xmlns:pic="http://schemas.openxmlformats.org/drawingml/2006/picture">
+                  <pic:nvPicPr>
+                    <pic:cNvPr id="0" name="Picture 13"/>
+                    <pic:cNvPicPr>
+                      <a:picLocks noChangeAspect="1" noChangeArrowheads="1"/>
+                    </pic:cNvPicPr>
+                  </pic:nvPicPr>
+                  <pic:blipFill>
+                    <a:blip r:embed="rId74">
+                      <a:extLst>
+                        <a:ext uri="{28A0092B-C50C-407E-A947-70E740481C1C}">
+                          <a14:useLocalDpi xmlns:a14="http://schemas.microsoft.com/office/drawing/2010/main" val="0"/>
+                        </a:ext>
+                      </a:extLst>
+                    </a:blip>
+                    <a:srcRect/>
+                    <a:stretch>
+                      <a:fillRect/>
+                    </a:stretch>
+                  </pic:blipFill>
+                  <pic:spPr bwMode="auto">
+                    <a:xfrm>
+                      <a:off x="0" y="0"/>
+                      <a:ext cx="5760720" cy="3121025"/>
+                    </a:xfrm>
+                    <a:prstGeom prst="rect">
+                      <a:avLst/>
+                    </a:prstGeom>
+                    <a:ln w="38100" cap="sq">
+                      <a:solidFill>
+                        <a:schemeClr val="accent1">
+                          <a:lumMod val="75000"/>
+                        </a:schemeClr>
+                      </a:solidFill>
+                      <a:prstDash val="solid"/>
+                      <a:miter lim="800000"/>
+                    </a:ln>
+                    <a:effectLst>
+                      <a:outerShdw blurRad="50800" dist="38100" dir="2700000" algn="tl" rotWithShape="0">
+                        <a:srgbClr val="000000">
+                          <a:alpha val="43000"/>
+                        </a:srgbClr>
+                      </a:outerShdw>
+                    </a:effectLst>
+                  </pic:spPr>
+                </pic:pic>
+              </a:graphicData>
+            </a:graphic>
+          </wp:inline>
+        </w:drawing>
+      </w:r>
+    </w:p>
+    <w:p>
+      <w:pPr>
+        <w:ind w:left="0" w:firstLine="0"/>
+        <w:jc w:val="center"/>
+        <w:rPr>
+          <w:i/>
+          <w:iCs/>
+          <w:lang w:eastAsia="hu-HU"/>
+        </w:rPr>
+      </w:pPr>
+      <w:r>
+        <w:rPr>
+          <w:i/>
+          <w:iCs/>
+          <w:lang w:eastAsia="hu-HU"/>
+        </w:rPr>
+        <w:t>Viszont a címfordítás után 70.0.0.2 az IP-cím</w:t>
+      </w:r>
+    </w:p>
+    <w:p>
+      <w:pPr>
+        <w:spacing w:line="259" w:lineRule="auto"/>
+        <w:ind w:left="0" w:firstLine="0"/>
+        <w:jc w:val="left"/>
+        <w:rPr>
+          <w:rFonts w:eastAsiaTheme="majorEastAsia"/>
+          <w:b/>
+          <w:bCs/>
+          <w:color w:val="2F5496" w:themeColor="accent1" w:themeShade="BF"/>
+          <w:sz w:val="26"/>
+          <w:szCs w:val="26"/>
+          <w:lang w:eastAsia="hu-HU"/>
+        </w:rPr>
+      </w:pPr>
+      <w:r>
+        <w:rPr>
+          <w:b/>
+          <w:bCs/>
+          <w:color w:val="2F5496" w:themeColor="accent1" w:themeShade="BF"/>
+          <w:lang w:eastAsia="hu-HU"/>
+        </w:rPr>
+        <w:br w:type="page"/>
+      </w:r>
+    </w:p>
+    <w:p>
+      <w:pPr>
+        <w:pStyle w:val="Cmsor2"/>
+        <w:ind w:left="0" w:firstLine="0"/>
+        <w:jc w:val="left"/>
+        <w:rPr>
+          <w:rFonts w:ascii="Times New Roman" w:hAnsi="Times New Roman" w:cs="Times New Roman"/>
+          <w:b/>
+          <w:bCs/>
+          <w:lang w:eastAsia="hu-HU"/>
+        </w:rPr>
+      </w:pPr>
+      <w:bookmarkStart w:id="22" w:name="_Toc133948994"/>
+      <w:r>
+        <w:rPr>
+          <w:rFonts w:ascii="Times New Roman" w:hAnsi="Times New Roman" w:cs="Times New Roman"/>
+          <w:b/>
+          <w:bCs/>
+          <w:lang w:eastAsia="hu-HU"/>
+        </w:rPr>
+        <w:lastRenderedPageBreak/>
+        <w:t>ACL</w:t>
+      </w:r>
+      <w:r>
+        <w:rPr>
+          <w:rFonts w:ascii="Times New Roman" w:hAnsi="Times New Roman" w:cs="Times New Roman"/>
+          <w:b/>
+          <w:bCs/>
+          <w:lang w:eastAsia="hu-HU"/>
+        </w:rPr>
+        <w:t xml:space="preserve"> (</w:t>
+      </w:r>
+      <w:r>
+        <w:rPr>
+          <w:rFonts w:ascii="Times New Roman" w:hAnsi="Times New Roman" w:cs="Times New Roman"/>
+          <w:b/>
+          <w:bCs/>
+          <w:lang w:eastAsia="hu-HU"/>
+        </w:rPr>
+        <w:t xml:space="preserve">Access </w:t>
+      </w:r>
+      <w:proofErr w:type="spellStart"/>
+      <w:r>
+        <w:rPr>
+          <w:rFonts w:ascii="Times New Roman" w:hAnsi="Times New Roman" w:cs="Times New Roman"/>
+          <w:b/>
+          <w:bCs/>
+          <w:lang w:eastAsia="hu-HU"/>
+        </w:rPr>
+        <w:t>Control</w:t>
+      </w:r>
+      <w:proofErr w:type="spellEnd"/>
+      <w:r>
+        <w:rPr>
+          <w:rFonts w:ascii="Times New Roman" w:hAnsi="Times New Roman" w:cs="Times New Roman"/>
+          <w:b/>
+          <w:bCs/>
+          <w:lang w:eastAsia="hu-HU"/>
+        </w:rPr>
+        <w:t xml:space="preserve"> List</w:t>
+      </w:r>
+      <w:r>
+        <w:rPr>
+          <w:rFonts w:ascii="Times New Roman" w:hAnsi="Times New Roman" w:cs="Times New Roman"/>
+          <w:b/>
+          <w:bCs/>
+          <w:lang w:eastAsia="hu-HU"/>
+        </w:rPr>
+        <w:t>)</w:t>
+      </w:r>
+      <w:bookmarkEnd w:id="22"/>
+    </w:p>
+    <w:p>
+      <w:pPr>
+        <w:ind w:left="0" w:firstLine="0"/>
+        <w:jc w:val="center"/>
+        <w:rPr>
+          <w:i/>
+          <w:iCs/>
+          <w:lang w:eastAsia="hu-HU"/>
+        </w:rPr>
+      </w:pPr>
+      <w:r>
+        <w:rPr>
+          <w:noProof/>
+        </w:rPr>
+        <w:drawing>
+          <wp:inline distT="0" distB="0" distL="0" distR="0" wp14:anchorId="5A52283E" wp14:editId="2E8EB0A8">
+            <wp:extent cx="2908722" cy="923027"/>
+            <wp:effectExtent l="76200" t="76200" r="139700" b="125095"/>
+            <wp:docPr id="70" name="Kép 70"/>
+            <wp:cNvGraphicFramePr>
+              <a:graphicFrameLocks xmlns:a="http://schemas.openxmlformats.org/drawingml/2006/main" noChangeAspect="1"/>
+            </wp:cNvGraphicFramePr>
+            <a:graphic xmlns:a="http://schemas.openxmlformats.org/drawingml/2006/main">
+              <a:graphicData uri="http://schemas.openxmlformats.org/drawingml/2006/picture">
+                <pic:pic xmlns:pic="http://schemas.openxmlformats.org/drawingml/2006/picture">
+                  <pic:nvPicPr>
+                    <pic:cNvPr id="0" name="Picture 19"/>
+                    <pic:cNvPicPr>
+                      <a:picLocks noChangeAspect="1" noChangeArrowheads="1"/>
+                    </pic:cNvPicPr>
+                  </pic:nvPicPr>
+                  <pic:blipFill>
+                    <a:blip r:embed="rId75">
+                      <a:extLst>
+                        <a:ext uri="{28A0092B-C50C-407E-A947-70E740481C1C}">
+                          <a14:useLocalDpi xmlns:a14="http://schemas.microsoft.com/office/drawing/2010/main" val="0"/>
+                        </a:ext>
+                      </a:extLst>
+                    </a:blip>
+                    <a:srcRect/>
+                    <a:stretch>
+                      <a:fillRect/>
+                    </a:stretch>
+                  </pic:blipFill>
+                  <pic:spPr bwMode="auto">
+                    <a:xfrm>
+                      <a:off x="0" y="0"/>
+                      <a:ext cx="2919576" cy="926471"/>
+                    </a:xfrm>
+                    <a:prstGeom prst="rect">
+                      <a:avLst/>
+                    </a:prstGeom>
+                    <a:ln w="38100" cap="sq">
+                      <a:solidFill>
+                        <a:schemeClr val="accent1">
+                          <a:lumMod val="75000"/>
+                        </a:schemeClr>
+                      </a:solidFill>
+                      <a:prstDash val="solid"/>
+                      <a:miter lim="800000"/>
+                    </a:ln>
+                    <a:effectLst>
+                      <a:outerShdw blurRad="50800" dist="38100" dir="2700000" algn="tl" rotWithShape="0">
+                        <a:srgbClr val="000000">
+                          <a:alpha val="43000"/>
+                        </a:srgbClr>
+                      </a:outerShdw>
+                    </a:effectLst>
+                  </pic:spPr>
+                </pic:pic>
+              </a:graphicData>
+            </a:graphic>
+          </wp:inline>
+        </w:drawing>
+      </w:r>
+    </w:p>
+    <w:p>
+      <w:pPr>
+        <w:ind w:left="0" w:firstLine="0"/>
+        <w:jc w:val="center"/>
+        <w:rPr>
+          <w:i/>
+          <w:iCs/>
+          <w:lang w:eastAsia="hu-HU"/>
+        </w:rPr>
+      </w:pPr>
+      <w:r>
+        <w:rPr>
+          <w:i/>
+          <w:iCs/>
+          <w:lang w:eastAsia="hu-HU"/>
+        </w:rPr>
+        <w:t xml:space="preserve">R_IRODA2 </w:t>
+      </w:r>
+      <w:proofErr w:type="spellStart"/>
+      <w:r>
+        <w:rPr>
+          <w:i/>
+          <w:iCs/>
+          <w:lang w:eastAsia="hu-HU"/>
+        </w:rPr>
+        <w:t>access-list</w:t>
+      </w:r>
+      <w:proofErr w:type="spellEnd"/>
+      <w:r>
+        <w:rPr>
+          <w:i/>
+          <w:iCs/>
+          <w:lang w:eastAsia="hu-HU"/>
+        </w:rPr>
+        <w:t xml:space="preserve"> beállításai (login </w:t>
+      </w:r>
+      <w:proofErr w:type="spellStart"/>
+      <w:r>
+        <w:rPr>
+          <w:i/>
+          <w:iCs/>
+          <w:lang w:eastAsia="hu-HU"/>
+        </w:rPr>
+        <w:t>block</w:t>
+      </w:r>
+      <w:proofErr w:type="spellEnd"/>
+      <w:r>
+        <w:rPr>
+          <w:i/>
+          <w:iCs/>
+          <w:lang w:eastAsia="hu-HU"/>
+        </w:rPr>
+        <w:t>)</w:t>
+      </w:r>
+    </w:p>
+    <w:p>
+      <w:pPr>
+        <w:ind w:left="0" w:firstLine="0"/>
+        <w:jc w:val="center"/>
+        <w:rPr>
+          <w:i/>
+          <w:iCs/>
+          <w:lang w:eastAsia="hu-HU"/>
+        </w:rPr>
+      </w:pPr>
+      <w:r>
+        <w:rPr>
+          <w:noProof/>
+        </w:rPr>
+        <w:drawing>
+          <wp:inline distT="0" distB="0" distL="0" distR="0" wp14:anchorId="225799C4" wp14:editId="2CB4C8F9">
+            <wp:extent cx="4780915" cy="4632325"/>
+            <wp:effectExtent l="76200" t="76200" r="133985" b="130175"/>
+            <wp:docPr id="69" name="Kép 69"/>
+            <wp:cNvGraphicFramePr>
+              <a:graphicFrameLocks xmlns:a="http://schemas.openxmlformats.org/drawingml/2006/main" noChangeAspect="1"/>
+            </wp:cNvGraphicFramePr>
+            <a:graphic xmlns:a="http://schemas.openxmlformats.org/drawingml/2006/main">
+              <a:graphicData uri="http://schemas.openxmlformats.org/drawingml/2006/picture">
+                <pic:pic xmlns:pic="http://schemas.openxmlformats.org/drawingml/2006/picture">
+                  <pic:nvPicPr>
+                    <pic:cNvPr id="0" name="Picture 17"/>
+                    <pic:cNvPicPr>
+                      <a:picLocks noChangeAspect="1" noChangeArrowheads="1"/>
+                    </pic:cNvPicPr>
+                  </pic:nvPicPr>
+                  <pic:blipFill>
+                    <a:blip r:embed="rId76">
+                      <a:extLst>
+                        <a:ext uri="{28A0092B-C50C-407E-A947-70E740481C1C}">
+                          <a14:useLocalDpi xmlns:a14="http://schemas.microsoft.com/office/drawing/2010/main" val="0"/>
+                        </a:ext>
+                      </a:extLst>
+                    </a:blip>
+                    <a:srcRect/>
+                    <a:stretch>
+                      <a:fillRect/>
+                    </a:stretch>
+                  </pic:blipFill>
+                  <pic:spPr bwMode="auto">
+                    <a:xfrm>
+                      <a:off x="0" y="0"/>
+                      <a:ext cx="4780915" cy="4632325"/>
+                    </a:xfrm>
+                    <a:prstGeom prst="rect">
+                      <a:avLst/>
+                    </a:prstGeom>
+                    <a:ln w="38100" cap="sq">
+                      <a:solidFill>
+                        <a:schemeClr val="accent1">
+                          <a:lumMod val="75000"/>
+                        </a:schemeClr>
+                      </a:solidFill>
+                      <a:prstDash val="solid"/>
+                      <a:miter lim="800000"/>
+                    </a:ln>
+                    <a:effectLst>
+                      <a:outerShdw blurRad="50800" dist="38100" dir="2700000" algn="tl" rotWithShape="0">
+                        <a:srgbClr val="000000">
+                          <a:alpha val="43000"/>
+                        </a:srgbClr>
+                      </a:outerShdw>
+                    </a:effectLst>
+                  </pic:spPr>
+                </pic:pic>
+              </a:graphicData>
+            </a:graphic>
+          </wp:inline>
+        </w:drawing>
+      </w:r>
+    </w:p>
+    <w:p>
+      <w:pPr>
+        <w:ind w:left="0" w:firstLine="0"/>
+        <w:jc w:val="center"/>
+        <w:rPr>
+          <w:i/>
+          <w:iCs/>
+          <w:lang w:eastAsia="hu-HU"/>
+        </w:rPr>
+      </w:pPr>
+      <w:r>
+        <w:rPr>
+          <w:i/>
+          <w:iCs/>
+          <w:lang w:eastAsia="hu-HU"/>
+        </w:rPr>
+        <w:t>3 sikertelen bejelentkezést követően érvénybe lép a hozzáférési lista</w:t>
+      </w:r>
+    </w:p>
+    <w:p>
+      <w:pPr>
+        <w:ind w:left="0" w:firstLine="0"/>
+        <w:jc w:val="center"/>
+        <w:rPr>
+          <w:i/>
+          <w:iCs/>
+          <w:lang w:eastAsia="hu-HU"/>
+        </w:rPr>
+      </w:pPr>
+    </w:p>
+    <w:p>
+      <w:pPr>
+        <w:ind w:left="0" w:firstLine="0"/>
+        <w:jc w:val="center"/>
+        <w:rPr>
+          <w:i/>
+          <w:iCs/>
+          <w:lang w:eastAsia="hu-HU"/>
+        </w:rPr>
+      </w:pPr>
+    </w:p>
     <w:sectPr>
-      <w:headerReference w:type="even" r:id="rId68"/>
-      <w:headerReference w:type="default" r:id="rId69"/>
-      <w:footerReference w:type="default" r:id="rId70"/>
+      <w:headerReference w:type="even" r:id="rId77"/>
+      <w:headerReference w:type="default" r:id="rId78"/>
+      <w:footerReference w:type="default" r:id="rId79"/>
       <w:pgSz w:w="11906" w:h="16838"/>
       <w:pgMar w:top="1417" w:right="1417" w:bottom="1417" w:left="1417" w:header="708" w:footer="708" w:gutter="0"/>
       <w:pgNumType w:start="1"/>
@@ -9996,26 +11517,6 @@
       <w:pStyle w:val="lfej"/>
       <w:jc w:val="right"/>
     </w:pPr>
-  </w:p>
-</w:hdr>
-</file>
-
-<file path=word/header4.xml><?xml version="1.0" encoding="utf-8"?>
-<w:hdr xmlns:wpc="http://schemas.microsoft.com/office/word/2010/wordprocessingCanvas" xmlns:cx="http://schemas.microsoft.com/office/drawing/2014/chartex" xmlns:cx1="http://schemas.microsoft.com/office/drawing/2015/9/8/chartex" xmlns:cx2="http://schemas.microsoft.com/office/drawing/2015/10/21/chartex" xmlns:cx3="http://schemas.microsoft.com/office/drawing/2016/5/9/chartex" xmlns:cx4="http://schemas.microsoft.com/office/drawing/2016/5/10/chartex" xmlns:cx5="http://schemas.microsoft.com/office/drawing/2016/5/11/chartex" xmlns:cx6="http://schemas.microsoft.com/office/drawing/2016/5/12/chartex" xmlns:cx7="http://schemas.microsoft.com/office/drawing/2016/5/13/chartex" xmlns:cx8="http://schemas.microsoft.com/office/drawing/2016/5/14/chartex" xmlns:mc="http://schemas.openxmlformats.org/markup-compatibility/2006" xmlns:aink="http://schemas.microsoft.com/office/drawing/2016/ink" xmlns:am3d="http://schemas.microsoft.com/office/drawing/2017/model3d" xmlns:o="urn:schemas-microsoft-com:office:office" xmlns:oel="http://schemas.microsoft.com/office/2019/extlst" xmlns:r="http://schemas.openxmlformats.org/officeDocument/2006/relationships" xmlns:m="http://schemas.openxmlformats.org/officeDocument/2006/math" xmlns:v="urn:schemas-microsoft-com:vml" xmlns:wp14="http://schemas.microsoft.com/office/word/2010/wordprocessingDrawing" xmlns:wp="http://schemas.openxmlformats.org/drawingml/2006/wordprocessingDrawing" xmlns:w10="urn:schemas-microsoft-com:office:word" xmlns:w="http://schemas.openxmlformats.org/wordprocessingml/2006/main" xmlns:w14="http://schemas.microsoft.com/office/word/2010/wordml" xmlns:w15="http://schemas.microsoft.com/office/word/2012/wordml" xmlns:w16cex="http://schemas.microsoft.com/office/word/2018/wordml/cex" xmlns:w16cid="http://schemas.microsoft.com/office/word/2016/wordml/cid" xmlns:w16="http://schemas.microsoft.com/office/word/2018/wordml" xmlns:w16sdtdh="http://schemas.microsoft.com/office/word/2020/wordml/sdtdatahash" xmlns:w16se="http://schemas.microsoft.com/office/word/2015/wordml/symex" xmlns:wpg="http://schemas.microsoft.com/office/word/2010/wordprocessingGroup" xmlns:wpi="http://schemas.microsoft.com/office/word/2010/wordprocessingInk" xmlns:wne="http://schemas.microsoft.com/office/word/2006/wordml" xmlns:wps="http://schemas.microsoft.com/office/word/2010/wordprocessingShape" mc:Ignorable="w14 w15 w16se w16cid w16 w16cex w16sdtdh wp14">
-  <w:p>
-    <w:pPr>
-      <w:pStyle w:val="lfej"/>
-      <w:jc w:val="right"/>
-    </w:pPr>
-    <w:r>
-      <w:t>Cégleírás</w:t>
-    </w:r>
-  </w:p>
-  <w:p>
-    <w:pPr>
-      <w:pStyle w:val="lfej"/>
-      <w:jc w:val="right"/>
-    </w:pPr>
     <w:proofErr w:type="spellStart"/>
     <w:r>
       <w:t>Spanning</w:t>
@@ -10038,7 +11539,21 @@
     </w:r>
     <w:proofErr w:type="spellEnd"/>
     <w:r>
-      <w:t xml:space="preserve"> (Feszítőfa)</w:t>
+      <w:t xml:space="preserve"> tesztelése</w:t>
+    </w:r>
+  </w:p>
+</w:hdr>
+</file>
+
+<file path=word/header4.xml><?xml version="1.0" encoding="utf-8"?>
+<w:hdr xmlns:wpc="http://schemas.microsoft.com/office/word/2010/wordprocessingCanvas" xmlns:cx="http://schemas.microsoft.com/office/drawing/2014/chartex" xmlns:cx1="http://schemas.microsoft.com/office/drawing/2015/9/8/chartex" xmlns:cx2="http://schemas.microsoft.com/office/drawing/2015/10/21/chartex" xmlns:cx3="http://schemas.microsoft.com/office/drawing/2016/5/9/chartex" xmlns:cx4="http://schemas.microsoft.com/office/drawing/2016/5/10/chartex" xmlns:cx5="http://schemas.microsoft.com/office/drawing/2016/5/11/chartex" xmlns:cx6="http://schemas.microsoft.com/office/drawing/2016/5/12/chartex" xmlns:cx7="http://schemas.microsoft.com/office/drawing/2016/5/13/chartex" xmlns:cx8="http://schemas.microsoft.com/office/drawing/2016/5/14/chartex" xmlns:mc="http://schemas.openxmlformats.org/markup-compatibility/2006" xmlns:aink="http://schemas.microsoft.com/office/drawing/2016/ink" xmlns:am3d="http://schemas.microsoft.com/office/drawing/2017/model3d" xmlns:o="urn:schemas-microsoft-com:office:office" xmlns:oel="http://schemas.microsoft.com/office/2019/extlst" xmlns:r="http://schemas.openxmlformats.org/officeDocument/2006/relationships" xmlns:m="http://schemas.openxmlformats.org/officeDocument/2006/math" xmlns:v="urn:schemas-microsoft-com:vml" xmlns:wp14="http://schemas.microsoft.com/office/word/2010/wordprocessingDrawing" xmlns:wp="http://schemas.openxmlformats.org/drawingml/2006/wordprocessingDrawing" xmlns:w10="urn:schemas-microsoft-com:office:word" xmlns:w="http://schemas.openxmlformats.org/wordprocessingml/2006/main" xmlns:w14="http://schemas.microsoft.com/office/word/2010/wordml" xmlns:w15="http://schemas.microsoft.com/office/word/2012/wordml" xmlns:w16cex="http://schemas.microsoft.com/office/word/2018/wordml/cex" xmlns:w16cid="http://schemas.microsoft.com/office/word/2016/wordml/cid" xmlns:w16="http://schemas.microsoft.com/office/word/2018/wordml" xmlns:w16sdtdh="http://schemas.microsoft.com/office/word/2020/wordml/sdtdatahash" xmlns:w16se="http://schemas.microsoft.com/office/word/2015/wordml/symex" xmlns:wpg="http://schemas.microsoft.com/office/word/2010/wordprocessingGroup" xmlns:wpi="http://schemas.microsoft.com/office/word/2010/wordprocessingInk" xmlns:wne="http://schemas.microsoft.com/office/word/2006/wordml" xmlns:wps="http://schemas.microsoft.com/office/word/2010/wordprocessingShape" mc:Ignorable="w14 w15 w16se w16cid w16 w16cex w16sdtdh wp14">
+  <w:p>
+    <w:pPr>
+      <w:pStyle w:val="lfej"/>
+      <w:jc w:val="right"/>
+    </w:pPr>
+    <w:r>
+      <w:t>Cégleírás</w:t>
     </w:r>
   </w:p>
 </w:hdr>

</xml_diff>